<commit_message>
Plataformas E-Commerce y CMS - Module 3 - Unit 2 - Lesson 2 - Web Taxonomy
</commit_message>
<xml_diff>
--- a/PlataformasE-commerce/Modulo_3-Los_CMS_y_el_Sitio_Web/Unidad2-PlanificacionDeSitioWeb/UNIDAD2.docx
+++ b/PlataformasE-commerce/Modulo_3-Los_CMS_y_el_Sitio_Web/Unidad2-PlanificacionDeSitioWeb/UNIDAD2.docx
@@ -118,39 +118,7 @@
           <w:rFonts w:ascii="Arial" w:hAnsi="Arial" w:cs="Arial"/>
           <w:lang w:val="es-CR"/>
         </w:rPr>
-        <w:t xml:space="preserve">Esta Unidad tiene el propósito de enseñarnos a planificar el desarrollo de los sitios web, a través de las estrategias de taxonomía y clasificación de contenidos, para garantizar que siempre sean coherentes y tengan un equilibrio entre estética y funcionalidad. Exploraremos una técnica de categorización de contenidos, llamada </w:t>
-      </w:r>
-      <w:proofErr w:type="spellStart"/>
-      <w:r>
-        <w:rPr>
-          <w:rFonts w:ascii="Arial" w:hAnsi="Arial" w:cs="Arial"/>
-          <w:lang w:val="es-CR"/>
-        </w:rPr>
-        <w:t>Card</w:t>
-      </w:r>
-      <w:proofErr w:type="spellEnd"/>
-      <w:r>
-        <w:rPr>
-          <w:rFonts w:ascii="Arial" w:hAnsi="Arial" w:cs="Arial"/>
-          <w:lang w:val="es-CR"/>
-        </w:rPr>
-        <w:t xml:space="preserve"> </w:t>
-      </w:r>
-      <w:proofErr w:type="spellStart"/>
-      <w:r>
-        <w:rPr>
-          <w:rFonts w:ascii="Arial" w:hAnsi="Arial" w:cs="Arial"/>
-          <w:lang w:val="es-CR"/>
-        </w:rPr>
-        <w:t>Sorting</w:t>
-      </w:r>
-      <w:proofErr w:type="spellEnd"/>
-      <w:r>
-        <w:rPr>
-          <w:rFonts w:ascii="Arial" w:hAnsi="Arial" w:cs="Arial"/>
-          <w:lang w:val="es-CR"/>
-        </w:rPr>
-        <w:t xml:space="preserve">, y veremos cómo implementar una buena taxonomía para el posicionamiento en los motores de búsqueda, lo cual es conocido como SEO. </w:t>
+        <w:t xml:space="preserve">Esta Unidad tiene el propósito de enseñarnos a planificar el desarrollo de los sitios web, a través de las estrategias de taxonomía y clasificación de contenidos, para garantizar que siempre sean coherentes y tengan un equilibrio entre estética y funcionalidad. Exploraremos una técnica de categorización de contenidos, llamada Card Sorting, y veremos cómo implementar una buena taxonomía para el posicionamiento en los motores de búsqueda, lo cual es conocido como SEO. </w:t>
       </w:r>
     </w:p>
     <w:p>
@@ -981,27 +949,7 @@
           <w:lang w:val="es-CR"/>
         </w:rPr>
         <w:br/>
-        <w:t xml:space="preserve">Saber: ¿Qué queremos lograr con el sitio web?, ¿Quiénes son las personas que </w:t>
-      </w:r>
-      <w:proofErr w:type="gramStart"/>
-      <w:r>
-        <w:rPr>
-          <w:rFonts w:ascii="Arial" w:eastAsia="Times New Roman" w:hAnsi="Arial" w:cs="Arial"/>
-          <w:sz w:val="24"/>
-          <w:szCs w:val="24"/>
-          <w:lang w:val="es-CR"/>
-        </w:rPr>
-        <w:t>van</w:t>
-      </w:r>
-      <w:proofErr w:type="gramEnd"/>
-      <w:r>
-        <w:rPr>
-          <w:rFonts w:ascii="Arial" w:eastAsia="Times New Roman" w:hAnsi="Arial" w:cs="Arial"/>
-          <w:sz w:val="24"/>
-          <w:szCs w:val="24"/>
-          <w:lang w:val="es-CR"/>
-        </w:rPr>
-        <w:t xml:space="preserve"> </w:t>
+        <w:t xml:space="preserve">Saber: ¿Qué queremos lograr con el sitio web?, ¿Quiénes son las personas que van </w:t>
       </w:r>
       <w:r>
         <w:rPr>
@@ -1238,27 +1186,7 @@
           <w:lang w:val="es-CR"/>
         </w:rPr>
         <w:br/>
-        <w:t xml:space="preserve">La mayoría de sus familiares viven por fuera del </w:t>
-      </w:r>
-      <w:proofErr w:type="gramStart"/>
-      <w:r>
-        <w:rPr>
-          <w:rFonts w:ascii="Arial" w:eastAsia="Times New Roman" w:hAnsi="Arial" w:cs="Arial"/>
-          <w:sz w:val="24"/>
-          <w:szCs w:val="24"/>
-          <w:lang w:val="es-CR"/>
-        </w:rPr>
-        <w:t>país</w:t>
-      </w:r>
-      <w:proofErr w:type="gramEnd"/>
-      <w:r>
-        <w:rPr>
-          <w:rFonts w:ascii="Arial" w:eastAsia="Times New Roman" w:hAnsi="Arial" w:cs="Arial"/>
-          <w:sz w:val="24"/>
-          <w:szCs w:val="24"/>
-          <w:lang w:val="es-CR"/>
-        </w:rPr>
-        <w:t xml:space="preserve"> pero se comunican constantemente a través de llamada de celular o video llamada.</w:t>
+        <w:t>La mayoría de sus familiares viven por fuera del país pero se comunican constantemente a través de llamada de celular o video llamada.</w:t>
       </w:r>
     </w:p>
     <w:p>
@@ -1466,23 +1394,7 @@
           <w:color w:val="000000" w:themeColor="text1"/>
           <w:lang w:val="es-CR"/>
         </w:rPr>
-        <w:t xml:space="preserve">5 </w:t>
-      </w:r>
-      <w:r>
-        <w:rPr>
-          <w:rFonts w:ascii="Arial" w:hAnsi="Arial" w:cs="Arial"/>
-          <w:color w:val="000000" w:themeColor="text1"/>
-          <w:lang w:val="es-CR"/>
-        </w:rPr>
-        <w:t>pasos</w:t>
-      </w:r>
-      <w:r>
-        <w:rPr>
-          <w:rFonts w:ascii="Arial" w:hAnsi="Arial" w:cs="Arial"/>
-          <w:color w:val="000000" w:themeColor="text1"/>
-          <w:lang w:val="es-CR"/>
-        </w:rPr>
-        <w:t xml:space="preserve"> para definir la </w:t>
+        <w:t xml:space="preserve">5 pasos para definir la </w:t>
       </w:r>
       <w:r>
         <w:rPr>
@@ -1551,25 +1463,7 @@
           <w:color w:val="000000" w:themeColor="text1"/>
           <w:lang w:val="es-CR"/>
         </w:rPr>
-        <w:t xml:space="preserve">Es probable que no tengas sólo un tipo de visitantes, por eso trata de entenderlos desde sus estilos de vida y valores, más allá de sus edades o su nivel </w:t>
-      </w:r>
-      <w:proofErr w:type="gramStart"/>
-      <w:r>
-        <w:rPr>
-          <w:rFonts w:ascii="Arial" w:hAnsi="Arial" w:cs="Arial"/>
-          <w:color w:val="000000" w:themeColor="text1"/>
-          <w:lang w:val="es-CR"/>
-        </w:rPr>
-        <w:t>socio-económico</w:t>
-      </w:r>
-      <w:proofErr w:type="gramEnd"/>
-      <w:r>
-        <w:rPr>
-          <w:rFonts w:ascii="Arial" w:hAnsi="Arial" w:cs="Arial"/>
-          <w:color w:val="000000" w:themeColor="text1"/>
-          <w:lang w:val="es-CR"/>
-        </w:rPr>
-        <w:t>. Ten siempre presente cuáles son sus necesidades y cómo las podrían resolver a través de tu sitio.</w:t>
+        <w:t>Es probable que no tengas sólo un tipo de visitantes, por eso trata de entenderlos desde sus estilos de vida y valores, más allá de sus edades o su nivel socio-económico. Ten siempre presente cuáles son sus necesidades y cómo las podrían resolver a través de tu sitio.</w:t>
       </w:r>
     </w:p>
     <w:p>
@@ -1635,53 +1529,12 @@
           <w:color w:val="000000" w:themeColor="text1"/>
         </w:rPr>
       </w:pPr>
-      <w:proofErr w:type="spellStart"/>
-      <w:r>
-        <w:rPr>
-          <w:rFonts w:ascii="Arial" w:hAnsi="Arial" w:cs="Arial"/>
-          <w:color w:val="000000" w:themeColor="text1"/>
-        </w:rPr>
-        <w:t>Incluye</w:t>
-      </w:r>
-      <w:proofErr w:type="spellEnd"/>
-      <w:r>
-        <w:rPr>
-          <w:rFonts w:ascii="Arial" w:hAnsi="Arial" w:cs="Arial"/>
-          <w:color w:val="000000" w:themeColor="text1"/>
-        </w:rPr>
-        <w:t xml:space="preserve"> los </w:t>
-      </w:r>
-      <w:proofErr w:type="spellStart"/>
-      <w:r>
-        <w:rPr>
-          <w:rFonts w:ascii="Arial" w:hAnsi="Arial" w:cs="Arial"/>
-          <w:color w:val="000000" w:themeColor="text1"/>
-        </w:rPr>
-        <w:t>siguientes</w:t>
-      </w:r>
-      <w:proofErr w:type="spellEnd"/>
-      <w:r>
-        <w:rPr>
-          <w:rFonts w:ascii="Arial" w:hAnsi="Arial" w:cs="Arial"/>
-          <w:color w:val="000000" w:themeColor="text1"/>
-        </w:rPr>
-        <w:t xml:space="preserve"> </w:t>
-      </w:r>
-      <w:proofErr w:type="spellStart"/>
-      <w:r>
-        <w:rPr>
-          <w:rFonts w:ascii="Arial" w:hAnsi="Arial" w:cs="Arial"/>
-          <w:color w:val="000000" w:themeColor="text1"/>
-        </w:rPr>
-        <w:t>aspectos</w:t>
-      </w:r>
-      <w:proofErr w:type="spellEnd"/>
-      <w:r>
-        <w:rPr>
-          <w:rFonts w:ascii="Arial" w:hAnsi="Arial" w:cs="Arial"/>
-          <w:color w:val="000000" w:themeColor="text1"/>
-        </w:rPr>
-        <w:t xml:space="preserve">: </w:t>
+      <w:r>
+        <w:rPr>
+          <w:rFonts w:ascii="Arial" w:hAnsi="Arial" w:cs="Arial"/>
+          <w:color w:val="000000" w:themeColor="text1"/>
+        </w:rPr>
+        <w:t xml:space="preserve">Incluye los siguientes aspectos: </w:t>
       </w:r>
     </w:p>
     <w:p>
@@ -1699,7 +1552,6 @@
           <w:szCs w:val="24"/>
         </w:rPr>
       </w:pPr>
-      <w:proofErr w:type="spellStart"/>
       <w:r>
         <w:rPr>
           <w:rFonts w:ascii="Arial" w:hAnsi="Arial" w:cs="Arial"/>
@@ -1709,7 +1561,6 @@
         </w:rPr>
         <w:t>Responsabilidades</w:t>
       </w:r>
-      <w:proofErr w:type="spellEnd"/>
     </w:p>
     <w:p>
       <w:pPr>
@@ -1726,7 +1577,6 @@
           <w:szCs w:val="24"/>
         </w:rPr>
       </w:pPr>
-      <w:proofErr w:type="spellStart"/>
       <w:r>
         <w:rPr>
           <w:rFonts w:ascii="Arial" w:hAnsi="Arial" w:cs="Arial"/>
@@ -1736,7 +1586,6 @@
         </w:rPr>
         <w:t>Hábitos</w:t>
       </w:r>
-      <w:proofErr w:type="spellEnd"/>
     </w:p>
     <w:p>
       <w:pPr>
@@ -1753,37 +1602,15 @@
           <w:szCs w:val="24"/>
         </w:rPr>
       </w:pPr>
-      <w:proofErr w:type="spellStart"/>
-      <w:r>
-        <w:rPr>
-          <w:rFonts w:ascii="Arial" w:hAnsi="Arial" w:cs="Arial"/>
-          <w:color w:val="000000" w:themeColor="text1"/>
-          <w:sz w:val="24"/>
-          <w:szCs w:val="24"/>
-        </w:rPr>
-        <w:t>Gustos</w:t>
-      </w:r>
-      <w:proofErr w:type="spellEnd"/>
-      <w:r>
-        <w:rPr>
-          <w:rFonts w:ascii="Arial" w:hAnsi="Arial" w:cs="Arial"/>
-          <w:color w:val="000000" w:themeColor="text1"/>
-          <w:sz w:val="24"/>
-          <w:szCs w:val="24"/>
-        </w:rPr>
-        <w:t xml:space="preserve"> y </w:t>
-      </w:r>
-      <w:proofErr w:type="spellStart"/>
-      <w:r>
-        <w:rPr>
-          <w:rFonts w:ascii="Arial" w:hAnsi="Arial" w:cs="Arial"/>
-          <w:color w:val="000000" w:themeColor="text1"/>
-          <w:sz w:val="24"/>
-          <w:szCs w:val="24"/>
-        </w:rPr>
-        <w:t>disgustos</w:t>
-      </w:r>
-      <w:proofErr w:type="spellEnd"/>
+      <w:r>
+        <w:rPr>
+          <w:rFonts w:ascii="Arial" w:hAnsi="Arial" w:cs="Arial"/>
+          <w:color w:val="000000" w:themeColor="text1"/>
+          <w:sz w:val="24"/>
+          <w:szCs w:val="24"/>
+        </w:rPr>
+        <w:t>Gustos y disgustos</w:t>
+      </w:r>
     </w:p>
     <w:p>
       <w:pPr>
@@ -1800,37 +1627,15 @@
           <w:szCs w:val="24"/>
         </w:rPr>
       </w:pPr>
-      <w:proofErr w:type="spellStart"/>
-      <w:r>
-        <w:rPr>
-          <w:rFonts w:ascii="Arial" w:hAnsi="Arial" w:cs="Arial"/>
-          <w:color w:val="000000" w:themeColor="text1"/>
-          <w:sz w:val="24"/>
-          <w:szCs w:val="24"/>
-        </w:rPr>
-        <w:t>Tareas</w:t>
-      </w:r>
-      <w:proofErr w:type="spellEnd"/>
-      <w:r>
-        <w:rPr>
-          <w:rFonts w:ascii="Arial" w:hAnsi="Arial" w:cs="Arial"/>
-          <w:color w:val="000000" w:themeColor="text1"/>
-          <w:sz w:val="24"/>
-          <w:szCs w:val="24"/>
-        </w:rPr>
-        <w:t xml:space="preserve"> </w:t>
-      </w:r>
-      <w:proofErr w:type="spellStart"/>
-      <w:r>
-        <w:rPr>
-          <w:rFonts w:ascii="Arial" w:hAnsi="Arial" w:cs="Arial"/>
-          <w:color w:val="000000" w:themeColor="text1"/>
-          <w:sz w:val="24"/>
-          <w:szCs w:val="24"/>
-        </w:rPr>
-        <w:t>diarias</w:t>
-      </w:r>
-      <w:proofErr w:type="spellEnd"/>
+      <w:r>
+        <w:rPr>
+          <w:rFonts w:ascii="Arial" w:hAnsi="Arial" w:cs="Arial"/>
+          <w:color w:val="000000" w:themeColor="text1"/>
+          <w:sz w:val="24"/>
+          <w:szCs w:val="24"/>
+        </w:rPr>
+        <w:t>Tareas diarias</w:t>
+      </w:r>
     </w:p>
     <w:p>
       <w:pPr>
@@ -1847,7 +1652,6 @@
           <w:szCs w:val="24"/>
         </w:rPr>
       </w:pPr>
-      <w:proofErr w:type="spellStart"/>
       <w:r>
         <w:rPr>
           <w:rFonts w:ascii="Arial" w:hAnsi="Arial" w:cs="Arial"/>
@@ -1857,7 +1661,6 @@
         </w:rPr>
         <w:t>Necesidades</w:t>
       </w:r>
-      <w:proofErr w:type="spellEnd"/>
     </w:p>
     <w:p>
       <w:pPr>
@@ -1874,7 +1677,6 @@
           <w:szCs w:val="24"/>
         </w:rPr>
       </w:pPr>
-      <w:proofErr w:type="spellStart"/>
       <w:r>
         <w:rPr>
           <w:rFonts w:ascii="Arial" w:hAnsi="Arial" w:cs="Arial"/>
@@ -1884,7 +1686,6 @@
         </w:rPr>
         <w:t>Presiones</w:t>
       </w:r>
-      <w:proofErr w:type="spellEnd"/>
     </w:p>
     <w:p>
       <w:pPr>
@@ -1927,7 +1728,6 @@
           <w:szCs w:val="24"/>
         </w:rPr>
       </w:pPr>
-      <w:proofErr w:type="spellStart"/>
       <w:r>
         <w:rPr>
           <w:rFonts w:ascii="Arial" w:hAnsi="Arial" w:cs="Arial"/>
@@ -1937,7 +1737,6 @@
         </w:rPr>
         <w:t>Deseos</w:t>
       </w:r>
-      <w:proofErr w:type="spellEnd"/>
     </w:p>
     <w:p>
       <w:pPr>
@@ -1954,7 +1753,6 @@
           <w:szCs w:val="24"/>
         </w:rPr>
       </w:pPr>
-      <w:proofErr w:type="spellStart"/>
       <w:r>
         <w:rPr>
           <w:rFonts w:ascii="Arial" w:hAnsi="Arial" w:cs="Arial"/>
@@ -1964,7 +1762,6 @@
         </w:rPr>
         <w:t>Motivaciones</w:t>
       </w:r>
-      <w:proofErr w:type="spellEnd"/>
     </w:p>
     <w:p>
       <w:pPr>
@@ -2006,7 +1803,6 @@
           <w:szCs w:val="24"/>
         </w:rPr>
       </w:pPr>
-      <w:proofErr w:type="spellStart"/>
       <w:r>
         <w:rPr>
           <w:rFonts w:ascii="Arial" w:hAnsi="Arial" w:cs="Arial"/>
@@ -2016,7 +1812,6 @@
         </w:rPr>
         <w:t>Ubicación</w:t>
       </w:r>
-      <w:proofErr w:type="spellEnd"/>
     </w:p>
     <w:p>
       <w:pPr>
@@ -2304,25 +2099,7 @@
           <w:color w:val="000000" w:themeColor="text1"/>
           <w:lang w:val="es-CR"/>
         </w:rPr>
-        <w:t xml:space="preserve">El siguiente puede ser un </w:t>
-      </w:r>
-      <w:proofErr w:type="spellStart"/>
-      <w:r>
-        <w:rPr>
-          <w:rFonts w:ascii="Arial" w:hAnsi="Arial" w:cs="Arial"/>
-          <w:color w:val="000000" w:themeColor="text1"/>
-          <w:lang w:val="es-CR"/>
-        </w:rPr>
-        <w:t>checklist</w:t>
-      </w:r>
-      <w:proofErr w:type="spellEnd"/>
-      <w:r>
-        <w:rPr>
-          <w:rFonts w:ascii="Arial" w:hAnsi="Arial" w:cs="Arial"/>
-          <w:color w:val="000000" w:themeColor="text1"/>
-          <w:lang w:val="es-CR"/>
-        </w:rPr>
-        <w:t xml:space="preserve"> muy útil para que evalúes el impacto del contenido de tu sitio. No es necesario que cumpla con todos y cada uno de los requisitos, pero sí te dará una idea de la naturaleza de tu sitio y si en realidad sí está alineado con tus objetivos:</w:t>
+        <w:t>El siguiente puede ser un checklist muy útil para que evalúes el impacto del contenido de tu sitio. No es necesario que cumpla con todos y cada uno de los requisitos, pero sí te dará una idea de la naturaleza de tu sitio y si en realidad sí está alineado con tus objetivos:</w:t>
       </w:r>
     </w:p>
     <w:p>
@@ -2388,17 +2165,7 @@
           <w:szCs w:val="24"/>
           <w:lang w:val="es-CR"/>
         </w:rPr>
-        <w:t>Les</w:t>
-      </w:r>
-      <w:r>
-        <w:rPr>
-          <w:rFonts w:ascii="Arial" w:hAnsi="Arial" w:cs="Arial"/>
-          <w:color w:val="000000" w:themeColor="text1"/>
-          <w:sz w:val="24"/>
-          <w:szCs w:val="24"/>
-          <w:lang w:val="es-CR"/>
-        </w:rPr>
-        <w:t xml:space="preserve"> da respuestas a las preguntas de las personas</w:t>
+        <w:t>Les da respuestas a las preguntas de las personas</w:t>
       </w:r>
     </w:p>
     <w:p>
@@ -2423,19 +2190,8 @@
           <w:sz w:val="24"/>
           <w:szCs w:val="24"/>
         </w:rPr>
-        <w:t xml:space="preserve">Inspira y </w:t>
-      </w:r>
-      <w:proofErr w:type="spellStart"/>
-      <w:r>
-        <w:rPr>
-          <w:rFonts w:ascii="Arial" w:hAnsi="Arial" w:cs="Arial"/>
-          <w:color w:val="000000" w:themeColor="text1"/>
-          <w:sz w:val="24"/>
-          <w:szCs w:val="24"/>
-        </w:rPr>
-        <w:t>entretiene</w:t>
-      </w:r>
-      <w:proofErr w:type="spellEnd"/>
+        <w:t>Inspira y entretiene</w:t>
+      </w:r>
     </w:p>
     <w:p>
       <w:pPr>
@@ -2477,77 +2233,15 @@
           <w:szCs w:val="24"/>
         </w:rPr>
       </w:pPr>
-      <w:proofErr w:type="spellStart"/>
-      <w:r>
-        <w:rPr>
-          <w:rFonts w:ascii="Arial" w:hAnsi="Arial" w:cs="Arial"/>
-          <w:color w:val="000000" w:themeColor="text1"/>
-          <w:sz w:val="24"/>
-          <w:szCs w:val="24"/>
-        </w:rPr>
-        <w:t>Invita</w:t>
-      </w:r>
-      <w:proofErr w:type="spellEnd"/>
-      <w:r>
-        <w:rPr>
-          <w:rFonts w:ascii="Arial" w:hAnsi="Arial" w:cs="Arial"/>
-          <w:color w:val="000000" w:themeColor="text1"/>
-          <w:sz w:val="24"/>
-          <w:szCs w:val="24"/>
-        </w:rPr>
-        <w:t xml:space="preserve"> a </w:t>
-      </w:r>
-      <w:proofErr w:type="spellStart"/>
-      <w:r>
-        <w:rPr>
-          <w:rFonts w:ascii="Arial" w:hAnsi="Arial" w:cs="Arial"/>
-          <w:color w:val="000000" w:themeColor="text1"/>
-          <w:sz w:val="24"/>
-          <w:szCs w:val="24"/>
-        </w:rPr>
-        <w:t>tomar</w:t>
-      </w:r>
-      <w:proofErr w:type="spellEnd"/>
-      <w:r>
-        <w:rPr>
-          <w:rFonts w:ascii="Arial" w:hAnsi="Arial" w:cs="Arial"/>
-          <w:color w:val="000000" w:themeColor="text1"/>
-          <w:sz w:val="24"/>
-          <w:szCs w:val="24"/>
-        </w:rPr>
-        <w:t xml:space="preserve"> </w:t>
-      </w:r>
-      <w:proofErr w:type="spellStart"/>
-      <w:r>
-        <w:rPr>
-          <w:rFonts w:ascii="Arial" w:hAnsi="Arial" w:cs="Arial"/>
-          <w:color w:val="000000" w:themeColor="text1"/>
-          <w:sz w:val="24"/>
-          <w:szCs w:val="24"/>
-        </w:rPr>
-        <w:t>alguna</w:t>
-      </w:r>
-      <w:proofErr w:type="spellEnd"/>
-      <w:r>
-        <w:rPr>
-          <w:rFonts w:ascii="Arial" w:hAnsi="Arial" w:cs="Arial"/>
-          <w:color w:val="000000" w:themeColor="text1"/>
-          <w:sz w:val="24"/>
-          <w:szCs w:val="24"/>
-        </w:rPr>
-        <w:t xml:space="preserve"> </w:t>
-      </w:r>
-      <w:proofErr w:type="spellStart"/>
-      <w:r>
-        <w:rPr>
-          <w:rFonts w:ascii="Arial" w:hAnsi="Arial" w:cs="Arial"/>
-          <w:color w:val="000000" w:themeColor="text1"/>
-          <w:sz w:val="24"/>
-          <w:szCs w:val="24"/>
-        </w:rPr>
-        <w:t>acción</w:t>
-      </w:r>
-      <w:proofErr w:type="spellEnd"/>
+      <w:r>
+        <w:rPr>
+          <w:rFonts w:ascii="Arial" w:hAnsi="Arial" w:cs="Arial"/>
+          <w:color w:val="000000" w:themeColor="text1"/>
+          <w:sz w:val="24"/>
+          <w:szCs w:val="24"/>
+        </w:rPr>
+        <w:t>Invita a tomar alguna acción</w:t>
+      </w:r>
     </w:p>
     <w:p>
       <w:pPr>
@@ -2592,37 +2286,15 @@
           <w:szCs w:val="24"/>
         </w:rPr>
       </w:pPr>
-      <w:proofErr w:type="spellStart"/>
-      <w:r>
-        <w:rPr>
-          <w:rFonts w:ascii="Arial" w:hAnsi="Arial" w:cs="Arial"/>
-          <w:color w:val="000000" w:themeColor="text1"/>
-          <w:sz w:val="24"/>
-          <w:szCs w:val="24"/>
-        </w:rPr>
-        <w:t>Construye</w:t>
-      </w:r>
-      <w:proofErr w:type="spellEnd"/>
-      <w:r>
-        <w:rPr>
-          <w:rFonts w:ascii="Arial" w:hAnsi="Arial" w:cs="Arial"/>
-          <w:color w:val="000000" w:themeColor="text1"/>
-          <w:sz w:val="24"/>
-          <w:szCs w:val="24"/>
-        </w:rPr>
-        <w:t xml:space="preserve"> </w:t>
-      </w:r>
-      <w:proofErr w:type="spellStart"/>
-      <w:r>
-        <w:rPr>
-          <w:rFonts w:ascii="Arial" w:hAnsi="Arial" w:cs="Arial"/>
-          <w:color w:val="000000" w:themeColor="text1"/>
-          <w:sz w:val="24"/>
-          <w:szCs w:val="24"/>
-        </w:rPr>
-        <w:t>confianza</w:t>
-      </w:r>
-      <w:proofErr w:type="spellEnd"/>
+      <w:r>
+        <w:rPr>
+          <w:rFonts w:ascii="Arial" w:hAnsi="Arial" w:cs="Arial"/>
+          <w:color w:val="000000" w:themeColor="text1"/>
+          <w:sz w:val="24"/>
+          <w:szCs w:val="24"/>
+        </w:rPr>
+        <w:t>Construye confianza</w:t>
+      </w:r>
     </w:p>
     <w:p>
       <w:pPr>
@@ -3069,6 +2741,7 @@
           <w:rFonts w:ascii="Arial" w:hAnsi="Arial" w:cs="Arial"/>
           <w:sz w:val="24"/>
           <w:szCs w:val="24"/>
+          <w:lang w:val="es-CR"/>
         </w:rPr>
       </w:pPr>
     </w:p>
@@ -3523,7 +3196,6 @@
           <w:szCs w:val="24"/>
         </w:rPr>
       </w:pPr>
-      <w:proofErr w:type="spellStart"/>
       <w:r>
         <w:rPr>
           <w:rFonts w:ascii="Arial" w:hAnsi="Arial" w:cs="Arial"/>
@@ -3532,7 +3204,6 @@
         </w:rPr>
         <w:t>Específicos</w:t>
       </w:r>
-      <w:proofErr w:type="spellEnd"/>
     </w:p>
     <w:p>
       <w:pPr>
@@ -3548,7 +3219,6 @@
           <w:szCs w:val="24"/>
         </w:rPr>
       </w:pPr>
-      <w:proofErr w:type="spellStart"/>
       <w:r>
         <w:rPr>
           <w:rFonts w:ascii="Arial" w:hAnsi="Arial" w:cs="Arial"/>
@@ -3557,7 +3227,6 @@
         </w:rPr>
         <w:t>Medibles</w:t>
       </w:r>
-      <w:proofErr w:type="spellEnd"/>
     </w:p>
     <w:p>
       <w:pPr>
@@ -3573,7 +3242,6 @@
           <w:szCs w:val="24"/>
         </w:rPr>
       </w:pPr>
-      <w:proofErr w:type="spellStart"/>
       <w:r>
         <w:rPr>
           <w:rFonts w:ascii="Arial" w:hAnsi="Arial" w:cs="Arial"/>
@@ -3582,7 +3250,6 @@
         </w:rPr>
         <w:t>Alcanzables</w:t>
       </w:r>
-      <w:proofErr w:type="spellEnd"/>
     </w:p>
     <w:p>
       <w:pPr>
@@ -3598,7 +3265,6 @@
           <w:szCs w:val="24"/>
         </w:rPr>
       </w:pPr>
-      <w:proofErr w:type="spellStart"/>
       <w:r>
         <w:rPr>
           <w:rFonts w:ascii="Arial" w:hAnsi="Arial" w:cs="Arial"/>
@@ -3607,7 +3273,6 @@
         </w:rPr>
         <w:t>Realistas</w:t>
       </w:r>
-      <w:proofErr w:type="spellEnd"/>
     </w:p>
     <w:p>
       <w:pPr>
@@ -3623,7 +3288,6 @@
           <w:szCs w:val="24"/>
         </w:rPr>
       </w:pPr>
-      <w:proofErr w:type="spellStart"/>
       <w:r>
         <w:rPr>
           <w:rFonts w:ascii="Arial" w:hAnsi="Arial" w:cs="Arial"/>
@@ -3633,7 +3297,6 @@
         <w:lastRenderedPageBreak/>
         <w:t>Temporales</w:t>
       </w:r>
-      <w:proofErr w:type="spellEnd"/>
     </w:p>
     <w:p>
       <w:pPr>
@@ -3672,25 +3335,7 @@
           <w:sz w:val="24"/>
           <w:szCs w:val="24"/>
         </w:rPr>
-        <w:t xml:space="preserve">Como por </w:t>
-      </w:r>
-      <w:proofErr w:type="spellStart"/>
-      <w:r>
-        <w:rPr>
-          <w:rFonts w:ascii="Arial" w:hAnsi="Arial" w:cs="Arial"/>
-          <w:sz w:val="24"/>
-          <w:szCs w:val="24"/>
-        </w:rPr>
-        <w:t>ejemplo</w:t>
-      </w:r>
-      <w:proofErr w:type="spellEnd"/>
-      <w:r>
-        <w:rPr>
-          <w:rFonts w:ascii="Arial" w:hAnsi="Arial" w:cs="Arial"/>
-          <w:sz w:val="24"/>
-          <w:szCs w:val="24"/>
-        </w:rPr>
-        <w:t>:</w:t>
+        <w:t>Como por ejemplo:</w:t>
       </w:r>
     </w:p>
     <w:p>
@@ -3707,34 +3352,14 @@
           <w:szCs w:val="24"/>
         </w:rPr>
       </w:pPr>
-      <w:proofErr w:type="spellStart"/>
-      <w:r>
-        <w:rPr>
-          <w:rFonts w:ascii="Arial" w:hAnsi="Arial" w:cs="Arial"/>
-          <w:sz w:val="24"/>
-          <w:szCs w:val="24"/>
-        </w:rPr>
-        <w:t>Aumentar</w:t>
-      </w:r>
-      <w:proofErr w:type="spellEnd"/>
-      <w:r>
-        <w:rPr>
-          <w:rFonts w:ascii="Arial" w:hAnsi="Arial" w:cs="Arial"/>
-          <w:sz w:val="24"/>
-          <w:szCs w:val="24"/>
-        </w:rPr>
-        <w:t xml:space="preserve"> el </w:t>
-      </w:r>
-      <w:proofErr w:type="spellStart"/>
-      <w:r>
-        <w:rPr>
-          <w:rFonts w:ascii="Arial" w:hAnsi="Arial" w:cs="Arial"/>
-          <w:sz w:val="24"/>
-          <w:szCs w:val="24"/>
-        </w:rPr>
-        <w:t>tráfico</w:t>
-      </w:r>
-      <w:proofErr w:type="spellEnd"/>
+      <w:r>
+        <w:rPr>
+          <w:rFonts w:ascii="Arial" w:hAnsi="Arial" w:cs="Arial"/>
+          <w:sz w:val="24"/>
+          <w:szCs w:val="24"/>
+        </w:rPr>
+        <w:t>Aumentar el tráfico</w:t>
+      </w:r>
     </w:p>
     <w:p>
       <w:pPr>
@@ -3750,34 +3375,14 @@
           <w:szCs w:val="24"/>
         </w:rPr>
       </w:pPr>
-      <w:proofErr w:type="spellStart"/>
-      <w:r>
-        <w:rPr>
-          <w:rFonts w:ascii="Arial" w:hAnsi="Arial" w:cs="Arial"/>
-          <w:sz w:val="24"/>
-          <w:szCs w:val="24"/>
-        </w:rPr>
-        <w:t>Aumentar</w:t>
-      </w:r>
-      <w:proofErr w:type="spellEnd"/>
-      <w:r>
-        <w:rPr>
-          <w:rFonts w:ascii="Arial" w:hAnsi="Arial" w:cs="Arial"/>
-          <w:sz w:val="24"/>
-          <w:szCs w:val="24"/>
-        </w:rPr>
-        <w:t xml:space="preserve"> las </w:t>
-      </w:r>
-      <w:proofErr w:type="spellStart"/>
-      <w:r>
-        <w:rPr>
-          <w:rFonts w:ascii="Arial" w:hAnsi="Arial" w:cs="Arial"/>
-          <w:sz w:val="24"/>
-          <w:szCs w:val="24"/>
-        </w:rPr>
-        <w:t>conversiones</w:t>
-      </w:r>
-      <w:proofErr w:type="spellEnd"/>
+      <w:r>
+        <w:rPr>
+          <w:rFonts w:ascii="Arial" w:hAnsi="Arial" w:cs="Arial"/>
+          <w:sz w:val="24"/>
+          <w:szCs w:val="24"/>
+        </w:rPr>
+        <w:t>Aumentar las conversiones</w:t>
+      </w:r>
     </w:p>
     <w:p>
       <w:pPr>
@@ -3793,34 +3398,14 @@
           <w:szCs w:val="24"/>
         </w:rPr>
       </w:pPr>
-      <w:proofErr w:type="spellStart"/>
-      <w:r>
-        <w:rPr>
-          <w:rFonts w:ascii="Arial" w:hAnsi="Arial" w:cs="Arial"/>
-          <w:sz w:val="24"/>
-          <w:szCs w:val="24"/>
-        </w:rPr>
-        <w:t>Mejorar</w:t>
-      </w:r>
-      <w:proofErr w:type="spellEnd"/>
-      <w:r>
-        <w:rPr>
-          <w:rFonts w:ascii="Arial" w:hAnsi="Arial" w:cs="Arial"/>
-          <w:sz w:val="24"/>
-          <w:szCs w:val="24"/>
-        </w:rPr>
-        <w:t xml:space="preserve"> </w:t>
-      </w:r>
-      <w:proofErr w:type="spellStart"/>
-      <w:r>
-        <w:rPr>
-          <w:rFonts w:ascii="Arial" w:hAnsi="Arial" w:cs="Arial"/>
-          <w:sz w:val="24"/>
-          <w:szCs w:val="24"/>
-        </w:rPr>
-        <w:t>ventas</w:t>
-      </w:r>
-      <w:proofErr w:type="spellEnd"/>
+      <w:r>
+        <w:rPr>
+          <w:rFonts w:ascii="Arial" w:hAnsi="Arial" w:cs="Arial"/>
+          <w:sz w:val="24"/>
+          <w:szCs w:val="24"/>
+        </w:rPr>
+        <w:t>Mejorar ventas</w:t>
+      </w:r>
     </w:p>
     <w:p>
       <w:pPr>
@@ -3836,34 +3421,14 @@
           <w:szCs w:val="24"/>
         </w:rPr>
       </w:pPr>
-      <w:proofErr w:type="spellStart"/>
-      <w:r>
-        <w:rPr>
-          <w:rFonts w:ascii="Arial" w:hAnsi="Arial" w:cs="Arial"/>
-          <w:sz w:val="24"/>
-          <w:szCs w:val="24"/>
-        </w:rPr>
-        <w:t>Fidelizar</w:t>
-      </w:r>
-      <w:proofErr w:type="spellEnd"/>
-      <w:r>
-        <w:rPr>
-          <w:rFonts w:ascii="Arial" w:hAnsi="Arial" w:cs="Arial"/>
-          <w:sz w:val="24"/>
-          <w:szCs w:val="24"/>
-        </w:rPr>
-        <w:t xml:space="preserve"> </w:t>
-      </w:r>
-      <w:proofErr w:type="spellStart"/>
-      <w:r>
-        <w:rPr>
-          <w:rFonts w:ascii="Arial" w:hAnsi="Arial" w:cs="Arial"/>
-          <w:sz w:val="24"/>
-          <w:szCs w:val="24"/>
-        </w:rPr>
-        <w:t>clientes</w:t>
-      </w:r>
-      <w:proofErr w:type="spellEnd"/>
+      <w:r>
+        <w:rPr>
+          <w:rFonts w:ascii="Arial" w:hAnsi="Arial" w:cs="Arial"/>
+          <w:sz w:val="24"/>
+          <w:szCs w:val="24"/>
+        </w:rPr>
+        <w:t>Fidelizar clientes</w:t>
+      </w:r>
     </w:p>
     <w:p>
       <w:pPr>
@@ -3879,7 +3444,6 @@
           <w:szCs w:val="24"/>
         </w:rPr>
       </w:pPr>
-      <w:proofErr w:type="spellStart"/>
       <w:r>
         <w:rPr>
           <w:rFonts w:ascii="Arial" w:hAnsi="Arial" w:cs="Arial"/>
@@ -3888,7 +3452,6 @@
         </w:rPr>
         <w:t>Informar</w:t>
       </w:r>
-      <w:proofErr w:type="spellEnd"/>
     </w:p>
     <w:p>
       <w:pPr>
@@ -3904,34 +3467,14 @@
           <w:szCs w:val="24"/>
         </w:rPr>
       </w:pPr>
-      <w:proofErr w:type="spellStart"/>
-      <w:r>
-        <w:rPr>
-          <w:rFonts w:ascii="Arial" w:hAnsi="Arial" w:cs="Arial"/>
-          <w:sz w:val="24"/>
-          <w:szCs w:val="24"/>
-        </w:rPr>
-        <w:t>Crear</w:t>
-      </w:r>
-      <w:proofErr w:type="spellEnd"/>
-      <w:r>
-        <w:rPr>
-          <w:rFonts w:ascii="Arial" w:hAnsi="Arial" w:cs="Arial"/>
-          <w:sz w:val="24"/>
-          <w:szCs w:val="24"/>
-        </w:rPr>
-        <w:t xml:space="preserve"> una </w:t>
-      </w:r>
-      <w:proofErr w:type="spellStart"/>
-      <w:r>
-        <w:rPr>
-          <w:rFonts w:ascii="Arial" w:hAnsi="Arial" w:cs="Arial"/>
-          <w:sz w:val="24"/>
-          <w:szCs w:val="24"/>
-        </w:rPr>
-        <w:t>comunidad</w:t>
-      </w:r>
-      <w:proofErr w:type="spellEnd"/>
+      <w:r>
+        <w:rPr>
+          <w:rFonts w:ascii="Arial" w:hAnsi="Arial" w:cs="Arial"/>
+          <w:sz w:val="24"/>
+          <w:szCs w:val="24"/>
+        </w:rPr>
+        <w:t>Crear una comunidad</w:t>
+      </w:r>
     </w:p>
     <w:p>
       <w:pPr>
@@ -3947,52 +3490,14 @@
           <w:szCs w:val="24"/>
         </w:rPr>
       </w:pPr>
-      <w:proofErr w:type="spellStart"/>
-      <w:r>
-        <w:rPr>
-          <w:rFonts w:ascii="Arial" w:hAnsi="Arial" w:cs="Arial"/>
-          <w:sz w:val="24"/>
-          <w:szCs w:val="24"/>
-        </w:rPr>
-        <w:t>Mejorar</w:t>
-      </w:r>
-      <w:proofErr w:type="spellEnd"/>
-      <w:r>
-        <w:rPr>
-          <w:rFonts w:ascii="Arial" w:hAnsi="Arial" w:cs="Arial"/>
-          <w:sz w:val="24"/>
-          <w:szCs w:val="24"/>
-        </w:rPr>
-        <w:t xml:space="preserve"> el </w:t>
-      </w:r>
-      <w:proofErr w:type="spellStart"/>
-      <w:r>
-        <w:rPr>
-          <w:rFonts w:ascii="Arial" w:hAnsi="Arial" w:cs="Arial"/>
-          <w:sz w:val="24"/>
-          <w:szCs w:val="24"/>
-        </w:rPr>
-        <w:t>posicionamiento</w:t>
-      </w:r>
-      <w:proofErr w:type="spellEnd"/>
-      <w:r>
-        <w:rPr>
-          <w:rFonts w:ascii="Arial" w:hAnsi="Arial" w:cs="Arial"/>
-          <w:sz w:val="24"/>
-          <w:szCs w:val="24"/>
-        </w:rPr>
-        <w:t xml:space="preserve"> de </w:t>
-      </w:r>
-      <w:proofErr w:type="spellStart"/>
-      <w:r>
-        <w:rPr>
-          <w:rFonts w:ascii="Arial" w:hAnsi="Arial" w:cs="Arial"/>
-          <w:sz w:val="24"/>
-          <w:szCs w:val="24"/>
-        </w:rPr>
-        <w:t>marca</w:t>
-      </w:r>
-      <w:proofErr w:type="spellEnd"/>
+      <w:r>
+        <w:rPr>
+          <w:rFonts w:ascii="Arial" w:hAnsi="Arial" w:cs="Arial"/>
+          <w:sz w:val="24"/>
+          <w:szCs w:val="24"/>
+        </w:rPr>
+        <w:t>Mejorar el posicionamiento de marca</w:t>
+      </w:r>
     </w:p>
     <w:p>
       <w:pPr>
@@ -4008,34 +3513,14 @@
           <w:szCs w:val="24"/>
         </w:rPr>
       </w:pPr>
-      <w:proofErr w:type="spellStart"/>
-      <w:r>
-        <w:rPr>
-          <w:rFonts w:ascii="Arial" w:hAnsi="Arial" w:cs="Arial"/>
-          <w:sz w:val="24"/>
-          <w:szCs w:val="24"/>
-        </w:rPr>
-        <w:t>Crear</w:t>
-      </w:r>
-      <w:proofErr w:type="spellEnd"/>
-      <w:r>
-        <w:rPr>
-          <w:rFonts w:ascii="Arial" w:hAnsi="Arial" w:cs="Arial"/>
-          <w:sz w:val="24"/>
-          <w:szCs w:val="24"/>
-        </w:rPr>
-        <w:t xml:space="preserve"> un canal de </w:t>
-      </w:r>
-      <w:proofErr w:type="spellStart"/>
-      <w:r>
-        <w:rPr>
-          <w:rFonts w:ascii="Arial" w:hAnsi="Arial" w:cs="Arial"/>
-          <w:sz w:val="24"/>
-          <w:szCs w:val="24"/>
-        </w:rPr>
-        <w:t>comunicación</w:t>
-      </w:r>
-      <w:proofErr w:type="spellEnd"/>
+      <w:r>
+        <w:rPr>
+          <w:rFonts w:ascii="Arial" w:hAnsi="Arial" w:cs="Arial"/>
+          <w:sz w:val="24"/>
+          <w:szCs w:val="24"/>
+        </w:rPr>
+        <w:t>Crear un canal de comunicación</w:t>
+      </w:r>
     </w:p>
     <w:p>
       <w:pPr>
@@ -4246,13 +3731,15 @@
           <w:rFonts w:ascii="Arial" w:hAnsi="Arial" w:cs="Arial"/>
           <w:sz w:val="24"/>
           <w:szCs w:val="24"/>
-        </w:rPr>
-      </w:pPr>
-      <w:r>
-        <w:rPr>
-          <w:rFonts w:ascii="Arial" w:hAnsi="Arial" w:cs="Arial"/>
-          <w:sz w:val="24"/>
-          <w:szCs w:val="24"/>
+          <w:lang w:val="es-CR"/>
+        </w:rPr>
+      </w:pPr>
+      <w:r>
+        <w:rPr>
+          <w:rFonts w:ascii="Arial" w:hAnsi="Arial" w:cs="Arial"/>
+          <w:sz w:val="24"/>
+          <w:szCs w:val="24"/>
+          <w:lang w:val="es-CR"/>
         </w:rPr>
         <w:t>Lee el caso y la pregunta.</w:t>
       </w:r>
@@ -4271,59 +3758,13 @@
           <w:szCs w:val="24"/>
         </w:rPr>
       </w:pPr>
-      <w:proofErr w:type="spellStart"/>
-      <w:r>
-        <w:rPr>
-          <w:rFonts w:ascii="Arial" w:hAnsi="Arial" w:cs="Arial"/>
-          <w:sz w:val="24"/>
-          <w:szCs w:val="24"/>
-        </w:rPr>
-        <w:t>Selecciona</w:t>
-      </w:r>
-      <w:proofErr w:type="spellEnd"/>
-      <w:r>
-        <w:rPr>
-          <w:rFonts w:ascii="Arial" w:hAnsi="Arial" w:cs="Arial"/>
-          <w:sz w:val="24"/>
-          <w:szCs w:val="24"/>
-        </w:rPr>
-        <w:t xml:space="preserve"> las </w:t>
-      </w:r>
-      <w:proofErr w:type="spellStart"/>
-      <w:r>
-        <w:rPr>
-          <w:rFonts w:ascii="Arial" w:hAnsi="Arial" w:cs="Arial"/>
-          <w:sz w:val="24"/>
-          <w:szCs w:val="24"/>
-        </w:rPr>
-        <w:t>afirmaciones</w:t>
-      </w:r>
-      <w:proofErr w:type="spellEnd"/>
-      <w:r>
-        <w:rPr>
-          <w:rFonts w:ascii="Arial" w:hAnsi="Arial" w:cs="Arial"/>
-          <w:sz w:val="24"/>
-          <w:szCs w:val="24"/>
-        </w:rPr>
-        <w:t xml:space="preserve"> </w:t>
-      </w:r>
-      <w:proofErr w:type="spellStart"/>
-      <w:r>
-        <w:rPr>
-          <w:rFonts w:ascii="Arial" w:hAnsi="Arial" w:cs="Arial"/>
-          <w:sz w:val="24"/>
-          <w:szCs w:val="24"/>
-        </w:rPr>
-        <w:t>verdaderas</w:t>
-      </w:r>
-      <w:proofErr w:type="spellEnd"/>
-      <w:r>
-        <w:rPr>
-          <w:rFonts w:ascii="Arial" w:hAnsi="Arial" w:cs="Arial"/>
-          <w:sz w:val="24"/>
-          <w:szCs w:val="24"/>
-        </w:rPr>
-        <w:t>.</w:t>
+      <w:r>
+        <w:rPr>
+          <w:rFonts w:ascii="Arial" w:hAnsi="Arial" w:cs="Arial"/>
+          <w:sz w:val="24"/>
+          <w:szCs w:val="24"/>
+        </w:rPr>
+        <w:t>Selecciona las afirmaciones verdaderas.</w:t>
       </w:r>
     </w:p>
     <w:p>
@@ -4693,27 +4134,69 @@
     </w:p>
     <w:p>
       <w:pPr>
-        <w:spacing w:after="0" w:line="240" w:lineRule="auto"/>
-        <w:jc w:val="both"/>
-        <w:rPr>
-          <w:rFonts w:ascii="Arial" w:eastAsia="Times New Roman" w:hAnsi="Arial" w:cs="Arial"/>
-          <w:sz w:val="24"/>
-          <w:szCs w:val="24"/>
-          <w:lang w:val="es-CR"/>
-        </w:rPr>
-      </w:pPr>
-    </w:p>
-    <w:p>
-      <w:pPr>
-        <w:spacing w:after="0" w:line="240" w:lineRule="auto"/>
-        <w:jc w:val="both"/>
-        <w:rPr>
-          <w:rFonts w:ascii="Arial" w:eastAsia="Times New Roman" w:hAnsi="Arial" w:cs="Arial"/>
-          <w:sz w:val="24"/>
-          <w:szCs w:val="24"/>
-          <w:lang w:val="es-CR"/>
-        </w:rPr>
-      </w:pPr>
+        <w:pStyle w:val="ListParagraph"/>
+        <w:numPr>
+          <w:ilvl w:val="0"/>
+          <w:numId w:val="2"/>
+        </w:numPr>
+        <w:spacing w:after="0" w:line="240" w:lineRule="auto"/>
+        <w:jc w:val="both"/>
+        <w:rPr>
+          <w:rFonts w:ascii="Arial" w:eastAsia="Times New Roman" w:hAnsi="Arial" w:cs="Arial"/>
+          <w:sz w:val="24"/>
+          <w:szCs w:val="24"/>
+          <w:lang w:val="es-CR"/>
+        </w:rPr>
+      </w:pPr>
+      <w:r>
+        <w:rPr>
+          <w:rFonts w:ascii="Arial" w:eastAsia="Times New Roman" w:hAnsi="Arial" w:cs="Arial"/>
+          <w:sz w:val="24"/>
+          <w:szCs w:val="24"/>
+          <w:lang w:val="es-CR"/>
+        </w:rPr>
+        <w:t>Lección 2: Taxonomia de un sitio Web</w:t>
+      </w:r>
+    </w:p>
+    <w:p>
+      <w:pPr>
+        <w:spacing w:after="0" w:line="240" w:lineRule="auto"/>
+        <w:jc w:val="both"/>
+        <w:rPr>
+          <w:rFonts w:ascii="Arial" w:eastAsia="Times New Roman" w:hAnsi="Arial" w:cs="Arial"/>
+          <w:sz w:val="24"/>
+          <w:szCs w:val="24"/>
+          <w:lang w:val="es-CR"/>
+        </w:rPr>
+      </w:pPr>
+    </w:p>
+    <w:p>
+      <w:pPr>
+        <w:pStyle w:val="ListParagraph"/>
+        <w:numPr>
+          <w:ilvl w:val="1"/>
+          <w:numId w:val="2"/>
+        </w:numPr>
+        <w:spacing w:after="0" w:line="240" w:lineRule="auto"/>
+        <w:jc w:val="both"/>
+        <w:rPr>
+          <w:rFonts w:ascii="Arial" w:eastAsia="Times New Roman" w:hAnsi="Arial" w:cs="Arial"/>
+          <w:sz w:val="24"/>
+          <w:szCs w:val="24"/>
+          <w:lang w:val="es-CR"/>
+        </w:rPr>
+      </w:pPr>
+      <w:hyperlink r:id="rId14" w:history="1">
+        <w:r>
+          <w:rPr>
+            <w:rFonts w:ascii="Arial" w:eastAsia="Times New Roman" w:hAnsi="Arial" w:cs="Arial"/>
+            <w:sz w:val="24"/>
+            <w:szCs w:val="24"/>
+            <w:lang w:val="es-CR"/>
+          </w:rPr>
+          <w:t>Definición y clasificación de la información y el contenido del sitio web</w:t>
+        </w:r>
+      </w:hyperlink>
     </w:p>
     <w:p>
       <w:pPr>
@@ -4727,35 +4210,6 @@
           <w:lang w:val="es-CR"/>
         </w:rPr>
       </w:pPr>
-      <w:r>
-        <w:rPr>
-          <w:rFonts w:ascii="Arial" w:eastAsia="Times New Roman" w:hAnsi="Arial" w:cs="Arial"/>
-          <w:sz w:val="24"/>
-          <w:szCs w:val="24"/>
-          <w:lang w:val="es-CR"/>
-        </w:rPr>
-        <w:t xml:space="preserve">3. Lección 2: </w:t>
-      </w:r>
-      <w:proofErr w:type="spellStart"/>
-      <w:r>
-        <w:rPr>
-          <w:rFonts w:ascii="Arial" w:eastAsia="Times New Roman" w:hAnsi="Arial" w:cs="Arial"/>
-          <w:sz w:val="24"/>
-          <w:szCs w:val="24"/>
-          <w:lang w:val="es-CR"/>
-        </w:rPr>
-        <w:t>Taxonomia</w:t>
-      </w:r>
-      <w:proofErr w:type="spellEnd"/>
-      <w:r>
-        <w:rPr>
-          <w:rFonts w:ascii="Arial" w:eastAsia="Times New Roman" w:hAnsi="Arial" w:cs="Arial"/>
-          <w:sz w:val="24"/>
-          <w:szCs w:val="24"/>
-          <w:lang w:val="es-CR"/>
-        </w:rPr>
-        <w:t xml:space="preserve"> de un sitio Web</w:t>
-      </w:r>
     </w:p>
     <w:p>
       <w:pPr>
@@ -4776,6 +4230,1823 @@
           <w:szCs w:val="24"/>
           <w:lang w:val="es-CR"/>
         </w:rPr>
+        <w:t>Arquitectura de la información.</w:t>
+      </w:r>
+    </w:p>
+    <w:p>
+      <w:pPr>
+        <w:spacing w:after="0" w:line="240" w:lineRule="auto"/>
+        <w:ind w:left="720"/>
+        <w:jc w:val="both"/>
+        <w:rPr>
+          <w:rFonts w:ascii="Arial" w:eastAsia="Times New Roman" w:hAnsi="Arial" w:cs="Arial"/>
+          <w:sz w:val="24"/>
+          <w:szCs w:val="24"/>
+          <w:lang w:val="es-CR"/>
+        </w:rPr>
+      </w:pPr>
+    </w:p>
+    <w:p>
+      <w:pPr>
+        <w:spacing w:after="0" w:line="240" w:lineRule="auto"/>
+        <w:ind w:left="720"/>
+        <w:jc w:val="both"/>
+        <w:rPr>
+          <w:rFonts w:ascii="Arial" w:eastAsia="Times New Roman" w:hAnsi="Arial" w:cs="Arial"/>
+          <w:sz w:val="24"/>
+          <w:szCs w:val="24"/>
+          <w:lang w:val="es-CR"/>
+        </w:rPr>
+      </w:pPr>
+      <w:r>
+        <w:rPr>
+          <w:rFonts w:ascii="Arial" w:eastAsia="Times New Roman" w:hAnsi="Arial" w:cs="Arial"/>
+          <w:sz w:val="24"/>
+          <w:szCs w:val="24"/>
+          <w:lang w:val="es-CR"/>
+        </w:rPr>
+        <w:t xml:space="preserve">Taxonomía </w:t>
+      </w:r>
+      <w:r>
+        <w:rPr>
+          <w:rFonts w:ascii="Arial" w:eastAsia="Times New Roman" w:hAnsi="Arial" w:cs="Arial"/>
+          <w:sz w:val="24"/>
+          <w:szCs w:val="24"/>
+          <w:lang w:val="es-CR"/>
+        </w:rPr>
+        <w:sym w:font="Wingdings" w:char="F0E0"/>
+      </w:r>
+      <w:r>
+        <w:rPr>
+          <w:rFonts w:ascii="Arial" w:eastAsia="Times New Roman" w:hAnsi="Arial" w:cs="Arial"/>
+          <w:sz w:val="24"/>
+          <w:szCs w:val="24"/>
+          <w:lang w:val="es-CR"/>
+        </w:rPr>
+        <w:t xml:space="preserve"> </w:t>
+      </w:r>
+      <w:r>
+        <w:rPr>
+          <w:rFonts w:ascii="Arial" w:eastAsia="Times New Roman" w:hAnsi="Arial" w:cs="Arial"/>
+          <w:sz w:val="24"/>
+          <w:szCs w:val="24"/>
+          <w:lang w:val="es-CR"/>
+        </w:rPr>
+        <w:t>Clasificación</w:t>
+      </w:r>
+      <w:r>
+        <w:rPr>
+          <w:rFonts w:ascii="Arial" w:eastAsia="Times New Roman" w:hAnsi="Arial" w:cs="Arial"/>
+          <w:sz w:val="24"/>
+          <w:szCs w:val="24"/>
+          <w:lang w:val="es-CR"/>
+        </w:rPr>
+        <w:t>: tiene beneficios a la hora de diseñar y facilita el trabajo de los motores de búsqueda.</w:t>
+      </w:r>
+    </w:p>
+    <w:p>
+      <w:pPr>
+        <w:spacing w:after="0" w:line="240" w:lineRule="auto"/>
+        <w:ind w:left="720"/>
+        <w:jc w:val="both"/>
+        <w:rPr>
+          <w:rFonts w:ascii="Arial" w:eastAsia="Times New Roman" w:hAnsi="Arial" w:cs="Arial"/>
+          <w:sz w:val="24"/>
+          <w:szCs w:val="24"/>
+          <w:lang w:val="es-CR"/>
+        </w:rPr>
+      </w:pPr>
+    </w:p>
+    <w:p>
+      <w:pPr>
+        <w:spacing w:after="0" w:line="240" w:lineRule="auto"/>
+        <w:ind w:left="720"/>
+        <w:jc w:val="both"/>
+        <w:rPr>
+          <w:rFonts w:ascii="Arial" w:eastAsia="Times New Roman" w:hAnsi="Arial" w:cs="Arial"/>
+          <w:sz w:val="24"/>
+          <w:szCs w:val="24"/>
+          <w:lang w:val="es-CR"/>
+        </w:rPr>
+      </w:pPr>
+      <w:r>
+        <w:rPr>
+          <w:rFonts w:ascii="Arial" w:eastAsia="Times New Roman" w:hAnsi="Arial" w:cs="Arial"/>
+          <w:sz w:val="24"/>
+          <w:szCs w:val="24"/>
+          <w:lang w:val="es-CR"/>
+        </w:rPr>
+        <w:t>Facilitar la forma de navegar el sitio web.</w:t>
+      </w:r>
+    </w:p>
+    <w:p>
+      <w:pPr>
+        <w:spacing w:after="0" w:line="240" w:lineRule="auto"/>
+        <w:ind w:left="720"/>
+        <w:jc w:val="both"/>
+        <w:rPr>
+          <w:rFonts w:ascii="Arial" w:eastAsia="Times New Roman" w:hAnsi="Arial" w:cs="Arial"/>
+          <w:sz w:val="24"/>
+          <w:szCs w:val="24"/>
+          <w:lang w:val="es-CR"/>
+        </w:rPr>
+      </w:pPr>
+    </w:p>
+    <w:p>
+      <w:pPr>
+        <w:spacing w:after="0" w:line="240" w:lineRule="auto"/>
+        <w:ind w:left="720"/>
+        <w:jc w:val="both"/>
+        <w:rPr>
+          <w:rFonts w:ascii="Arial" w:eastAsia="Times New Roman" w:hAnsi="Arial" w:cs="Arial"/>
+          <w:sz w:val="24"/>
+          <w:szCs w:val="24"/>
+          <w:lang w:val="es-CR"/>
+        </w:rPr>
+      </w:pPr>
+      <w:r>
+        <w:rPr>
+          <w:rFonts w:ascii="Arial" w:eastAsia="Times New Roman" w:hAnsi="Arial" w:cs="Arial"/>
+          <w:sz w:val="24"/>
+          <w:szCs w:val="24"/>
+          <w:lang w:val="es-CR"/>
+        </w:rPr>
+        <w:t>¿Por qué? Siempre será necesario jerarquizar la información, según su nivel de importancia y según la categoría a la que pertenece, para mejorar la lectura del usuario y, por lo tanto, su experiencia con nuestro producto.</w:t>
+      </w:r>
+    </w:p>
+    <w:p>
+      <w:pPr>
+        <w:spacing w:after="0" w:line="240" w:lineRule="auto"/>
+        <w:ind w:left="720"/>
+        <w:jc w:val="both"/>
+        <w:rPr>
+          <w:rFonts w:ascii="Arial" w:eastAsia="Times New Roman" w:hAnsi="Arial" w:cs="Arial"/>
+          <w:sz w:val="24"/>
+          <w:szCs w:val="24"/>
+          <w:lang w:val="es-CR"/>
+        </w:rPr>
+      </w:pPr>
+    </w:p>
+    <w:p>
+      <w:pPr>
+        <w:spacing w:after="0" w:line="240" w:lineRule="auto"/>
+        <w:ind w:left="720"/>
+        <w:jc w:val="both"/>
+        <w:rPr>
+          <w:rFonts w:ascii="Arial" w:eastAsia="Times New Roman" w:hAnsi="Arial" w:cs="Arial"/>
+          <w:sz w:val="24"/>
+          <w:szCs w:val="24"/>
+          <w:lang w:val="es-CR"/>
+        </w:rPr>
+      </w:pPr>
+      <w:r>
+        <w:rPr>
+          <w:rFonts w:ascii="Arial" w:eastAsia="Times New Roman" w:hAnsi="Arial" w:cs="Arial"/>
+          <w:sz w:val="24"/>
+          <w:szCs w:val="24"/>
+          <w:lang w:val="es-CR"/>
+        </w:rPr>
+        <w:t xml:space="preserve">¿Cómo? </w:t>
+      </w:r>
+    </w:p>
+    <w:p>
+      <w:pPr>
+        <w:spacing w:after="0" w:line="240" w:lineRule="auto"/>
+        <w:ind w:left="720"/>
+        <w:jc w:val="both"/>
+        <w:rPr>
+          <w:rFonts w:ascii="Arial" w:eastAsia="Times New Roman" w:hAnsi="Arial" w:cs="Arial"/>
+          <w:sz w:val="24"/>
+          <w:szCs w:val="24"/>
+          <w:lang w:val="es-CR"/>
+        </w:rPr>
+      </w:pPr>
+      <w:r>
+        <w:rPr>
+          <w:rFonts w:ascii="Arial" w:eastAsia="Times New Roman" w:hAnsi="Arial" w:cs="Arial"/>
+          <w:sz w:val="24"/>
+          <w:szCs w:val="24"/>
+          <w:lang w:val="es-CR"/>
+        </w:rPr>
+        <w:t>1er paso</w:t>
+      </w:r>
+      <w:r>
+        <w:rPr>
+          <w:rFonts w:ascii="Arial" w:eastAsia="Times New Roman" w:hAnsi="Arial" w:cs="Arial"/>
+          <w:sz w:val="24"/>
+          <w:szCs w:val="24"/>
+          <w:lang w:val="es-CR"/>
+        </w:rPr>
+        <w:t>: imágenes, textos, videos, páginas, blog, contáctanos, about, formularios, home</w:t>
+      </w:r>
+      <w:r>
+        <w:rPr>
+          <w:rFonts w:ascii="Arial" w:eastAsia="Times New Roman" w:hAnsi="Arial" w:cs="Arial"/>
+          <w:sz w:val="24"/>
+          <w:szCs w:val="24"/>
+          <w:lang w:val="es-CR"/>
+        </w:rPr>
+        <w:t xml:space="preserve">, banners, base de datos, suscripción, redes sociales, etc. </w:t>
+      </w:r>
+    </w:p>
+    <w:p>
+      <w:pPr>
+        <w:spacing w:after="0" w:line="240" w:lineRule="auto"/>
+        <w:ind w:left="720"/>
+        <w:jc w:val="both"/>
+        <w:rPr>
+          <w:rFonts w:ascii="Arial" w:eastAsia="Times New Roman" w:hAnsi="Arial" w:cs="Arial"/>
+          <w:sz w:val="24"/>
+          <w:szCs w:val="24"/>
+          <w:lang w:val="es-CR"/>
+        </w:rPr>
+      </w:pPr>
+    </w:p>
+    <w:p>
+      <w:pPr>
+        <w:spacing w:after="0" w:line="240" w:lineRule="auto"/>
+        <w:ind w:left="720"/>
+        <w:jc w:val="both"/>
+        <w:rPr>
+          <w:rFonts w:ascii="Arial" w:eastAsia="Times New Roman" w:hAnsi="Arial" w:cs="Arial"/>
+          <w:sz w:val="24"/>
+          <w:szCs w:val="24"/>
+          <w:lang w:val="es-CR"/>
+        </w:rPr>
+      </w:pPr>
+      <w:r>
+        <w:rPr>
+          <w:rFonts w:ascii="Arial" w:eastAsia="Times New Roman" w:hAnsi="Arial" w:cs="Arial"/>
+          <w:sz w:val="24"/>
+          <w:szCs w:val="24"/>
+          <w:lang w:val="es-CR"/>
+        </w:rPr>
+        <w:t>Metadatos: la información de la información:</w:t>
+      </w:r>
+    </w:p>
+    <w:p>
+      <w:pPr>
+        <w:spacing w:after="0" w:line="240" w:lineRule="auto"/>
+        <w:ind w:left="720"/>
+        <w:jc w:val="both"/>
+        <w:rPr>
+          <w:rFonts w:ascii="Arial" w:eastAsia="Times New Roman" w:hAnsi="Arial" w:cs="Arial"/>
+          <w:sz w:val="24"/>
+          <w:szCs w:val="24"/>
+          <w:lang w:val="es-CR"/>
+        </w:rPr>
+      </w:pPr>
+      <w:r>
+        <w:rPr>
+          <w:rFonts w:ascii="Arial" w:eastAsia="Times New Roman" w:hAnsi="Arial" w:cs="Arial"/>
+          <w:sz w:val="24"/>
+          <w:szCs w:val="24"/>
+          <w:lang w:val="es-CR"/>
+        </w:rPr>
+        <w:t>2 tipos:</w:t>
+      </w:r>
+    </w:p>
+    <w:p>
+      <w:pPr>
+        <w:pStyle w:val="ListParagraph"/>
+        <w:numPr>
+          <w:ilvl w:val="1"/>
+          <w:numId w:val="5"/>
+        </w:numPr>
+        <w:spacing w:after="0" w:line="240" w:lineRule="auto"/>
+        <w:jc w:val="both"/>
+        <w:rPr>
+          <w:rFonts w:ascii="Arial" w:eastAsia="Times New Roman" w:hAnsi="Arial" w:cs="Arial"/>
+          <w:sz w:val="24"/>
+          <w:szCs w:val="24"/>
+          <w:lang w:val="es-CR"/>
+        </w:rPr>
+      </w:pPr>
+      <w:r>
+        <w:rPr>
+          <w:rFonts w:ascii="Arial" w:eastAsia="Times New Roman" w:hAnsi="Arial" w:cs="Arial"/>
+          <w:sz w:val="24"/>
+          <w:szCs w:val="24"/>
+          <w:lang w:val="es-CR"/>
+        </w:rPr>
+        <w:t>Metadatos administrativos: facilitan la gestión por parte de los desarrolladores web</w:t>
+      </w:r>
+    </w:p>
+    <w:p>
+      <w:pPr>
+        <w:pStyle w:val="ListParagraph"/>
+        <w:numPr>
+          <w:ilvl w:val="1"/>
+          <w:numId w:val="5"/>
+        </w:numPr>
+        <w:spacing w:after="0" w:line="240" w:lineRule="auto"/>
+        <w:jc w:val="both"/>
+        <w:rPr>
+          <w:rFonts w:ascii="Arial" w:eastAsia="Times New Roman" w:hAnsi="Arial" w:cs="Arial"/>
+          <w:sz w:val="24"/>
+          <w:szCs w:val="24"/>
+          <w:lang w:val="es-CR"/>
+        </w:rPr>
+      </w:pPr>
+      <w:r>
+        <w:rPr>
+          <w:rFonts w:ascii="Arial" w:eastAsia="Times New Roman" w:hAnsi="Arial" w:cs="Arial"/>
+          <w:sz w:val="24"/>
+          <w:szCs w:val="24"/>
+          <w:lang w:val="es-CR"/>
+        </w:rPr>
+        <w:t>Metadatos descriptivos: que pretenden facilitar la interacción con el usuario.</w:t>
+      </w:r>
+    </w:p>
+    <w:p>
+      <w:pPr>
+        <w:spacing w:after="0" w:line="240" w:lineRule="auto"/>
+        <w:jc w:val="both"/>
+        <w:rPr>
+          <w:rFonts w:ascii="Arial" w:eastAsia="Times New Roman" w:hAnsi="Arial" w:cs="Arial"/>
+          <w:sz w:val="24"/>
+          <w:szCs w:val="24"/>
+          <w:lang w:val="es-CR"/>
+        </w:rPr>
+      </w:pPr>
+    </w:p>
+    <w:p>
+      <w:pPr>
+        <w:spacing w:after="0" w:line="240" w:lineRule="auto"/>
+        <w:jc w:val="both"/>
+        <w:rPr>
+          <w:rFonts w:ascii="Arial" w:eastAsia="Times New Roman" w:hAnsi="Arial" w:cs="Arial"/>
+          <w:sz w:val="24"/>
+          <w:szCs w:val="24"/>
+          <w:lang w:val="es-CR"/>
+        </w:rPr>
+      </w:pPr>
+    </w:p>
+    <w:p>
+      <w:pPr>
+        <w:spacing w:after="0" w:line="240" w:lineRule="auto"/>
+        <w:ind w:left="720"/>
+        <w:jc w:val="both"/>
+        <w:rPr>
+          <w:rFonts w:ascii="Arial" w:eastAsia="Times New Roman" w:hAnsi="Arial" w:cs="Arial"/>
+          <w:sz w:val="24"/>
+          <w:szCs w:val="24"/>
+          <w:lang w:val="es-CR"/>
+        </w:rPr>
+      </w:pPr>
+      <w:r>
+        <w:rPr>
+          <w:rFonts w:ascii="Arial" w:eastAsia="Times New Roman" w:hAnsi="Arial" w:cs="Arial"/>
+          <w:sz w:val="24"/>
+          <w:szCs w:val="24"/>
+          <w:lang w:val="es-CR"/>
+        </w:rPr>
+        <w:lastRenderedPageBreak/>
+        <w:t>Ejemplos de metadatos</w:t>
+      </w:r>
+      <w:r>
+        <w:rPr>
+          <w:rFonts w:ascii="Arial" w:eastAsia="Times New Roman" w:hAnsi="Arial" w:cs="Arial"/>
+          <w:sz w:val="24"/>
+          <w:szCs w:val="24"/>
+          <w:lang w:val="es-CR"/>
+        </w:rPr>
+        <w:t xml:space="preserve"> administrativos</w:t>
+      </w:r>
+      <w:r>
+        <w:rPr>
+          <w:rFonts w:ascii="Arial" w:eastAsia="Times New Roman" w:hAnsi="Arial" w:cs="Arial"/>
+          <w:sz w:val="24"/>
+          <w:szCs w:val="24"/>
+          <w:lang w:val="es-CR"/>
+        </w:rPr>
+        <w:t>:</w:t>
+      </w:r>
+    </w:p>
+    <w:p>
+      <w:pPr>
+        <w:spacing w:after="0" w:line="240" w:lineRule="auto"/>
+        <w:ind w:left="720"/>
+        <w:jc w:val="both"/>
+        <w:rPr>
+          <w:rFonts w:ascii="Arial" w:eastAsia="Times New Roman" w:hAnsi="Arial" w:cs="Arial"/>
+          <w:sz w:val="24"/>
+          <w:szCs w:val="24"/>
+          <w:lang w:val="es-CR"/>
+        </w:rPr>
+      </w:pPr>
+    </w:p>
+    <w:p>
+      <w:pPr>
+        <w:spacing w:after="0" w:line="240" w:lineRule="auto"/>
+        <w:ind w:left="720"/>
+        <w:jc w:val="both"/>
+        <w:rPr>
+          <w:rFonts w:ascii="Arial" w:eastAsia="Times New Roman" w:hAnsi="Arial" w:cs="Arial"/>
+          <w:sz w:val="24"/>
+          <w:szCs w:val="24"/>
+          <w:lang w:val="es-CR"/>
+        </w:rPr>
+      </w:pPr>
+      <w:r>
+        <w:rPr>
+          <w:noProof/>
+        </w:rPr>
+        <w:drawing>
+          <wp:inline distT="0" distB="0" distL="0" distR="0" wp14:anchorId="4EEBD460" wp14:editId="4224ED33">
+            <wp:extent cx="2882900" cy="2349440"/>
+            <wp:effectExtent l="0" t="0" r="0" b="0"/>
+            <wp:docPr id="5" name="Picture 5"/>
+            <wp:cNvGraphicFramePr>
+              <a:graphicFrameLocks xmlns:a="http://schemas.openxmlformats.org/drawingml/2006/main" noChangeAspect="1"/>
+            </wp:cNvGraphicFramePr>
+            <a:graphic xmlns:a="http://schemas.openxmlformats.org/drawingml/2006/main">
+              <a:graphicData uri="http://schemas.openxmlformats.org/drawingml/2006/picture">
+                <pic:pic xmlns:pic="http://schemas.openxmlformats.org/drawingml/2006/picture">
+                  <pic:nvPicPr>
+                    <pic:cNvPr id="1" name=""/>
+                    <pic:cNvPicPr/>
+                  </pic:nvPicPr>
+                  <pic:blipFill>
+                    <a:blip r:embed="rId15"/>
+                    <a:stretch>
+                      <a:fillRect/>
+                    </a:stretch>
+                  </pic:blipFill>
+                  <pic:spPr>
+                    <a:xfrm>
+                      <a:off x="0" y="0"/>
+                      <a:ext cx="2892793" cy="2357502"/>
+                    </a:xfrm>
+                    <a:prstGeom prst="rect">
+                      <a:avLst/>
+                    </a:prstGeom>
+                  </pic:spPr>
+                </pic:pic>
+              </a:graphicData>
+            </a:graphic>
+          </wp:inline>
+        </w:drawing>
+      </w:r>
+    </w:p>
+    <w:p>
+      <w:pPr>
+        <w:spacing w:after="0" w:line="240" w:lineRule="auto"/>
+        <w:ind w:left="720"/>
+        <w:jc w:val="both"/>
+        <w:rPr>
+          <w:rFonts w:ascii="Arial" w:eastAsia="Times New Roman" w:hAnsi="Arial" w:cs="Arial"/>
+          <w:sz w:val="24"/>
+          <w:szCs w:val="24"/>
+          <w:lang w:val="es-CR"/>
+        </w:rPr>
+      </w:pPr>
+    </w:p>
+    <w:p>
+      <w:pPr>
+        <w:spacing w:after="0" w:line="240" w:lineRule="auto"/>
+        <w:ind w:left="720"/>
+        <w:jc w:val="both"/>
+        <w:rPr>
+          <w:rFonts w:ascii="Arial" w:eastAsia="Times New Roman" w:hAnsi="Arial" w:cs="Arial"/>
+          <w:sz w:val="24"/>
+          <w:szCs w:val="24"/>
+          <w:lang w:val="es-CR"/>
+        </w:rPr>
+      </w:pPr>
+      <w:r>
+        <w:rPr>
+          <w:rFonts w:ascii="Arial" w:eastAsia="Times New Roman" w:hAnsi="Arial" w:cs="Arial"/>
+          <w:sz w:val="24"/>
+          <w:szCs w:val="24"/>
+          <w:lang w:val="es-CR"/>
+        </w:rPr>
+        <w:t>Ejemplos de m</w:t>
+      </w:r>
+      <w:r>
+        <w:rPr>
+          <w:rFonts w:ascii="Arial" w:eastAsia="Times New Roman" w:hAnsi="Arial" w:cs="Arial"/>
+          <w:sz w:val="24"/>
+          <w:szCs w:val="24"/>
+          <w:lang w:val="es-CR"/>
+        </w:rPr>
+        <w:t>etadatos descriptivos:</w:t>
+      </w:r>
+    </w:p>
+    <w:p>
+      <w:pPr>
+        <w:spacing w:after="0" w:line="240" w:lineRule="auto"/>
+        <w:ind w:left="720"/>
+        <w:jc w:val="both"/>
+        <w:rPr>
+          <w:rFonts w:ascii="Arial" w:eastAsia="Times New Roman" w:hAnsi="Arial" w:cs="Arial"/>
+          <w:sz w:val="24"/>
+          <w:szCs w:val="24"/>
+          <w:lang w:val="es-CR"/>
+        </w:rPr>
+      </w:pPr>
+      <w:r>
+        <w:rPr>
+          <w:noProof/>
+        </w:rPr>
+        <w:drawing>
+          <wp:inline distT="0" distB="0" distL="0" distR="0" wp14:anchorId="5FC0A9F0" wp14:editId="68E86810">
+            <wp:extent cx="3758017" cy="482600"/>
+            <wp:effectExtent l="0" t="0" r="0" b="0"/>
+            <wp:docPr id="9" name="Picture 9"/>
+            <wp:cNvGraphicFramePr>
+              <a:graphicFrameLocks xmlns:a="http://schemas.openxmlformats.org/drawingml/2006/main" noChangeAspect="1"/>
+            </wp:cNvGraphicFramePr>
+            <a:graphic xmlns:a="http://schemas.openxmlformats.org/drawingml/2006/main">
+              <a:graphicData uri="http://schemas.openxmlformats.org/drawingml/2006/picture">
+                <pic:pic xmlns:pic="http://schemas.openxmlformats.org/drawingml/2006/picture">
+                  <pic:nvPicPr>
+                    <pic:cNvPr id="1" name=""/>
+                    <pic:cNvPicPr/>
+                  </pic:nvPicPr>
+                  <pic:blipFill>
+                    <a:blip r:embed="rId16"/>
+                    <a:stretch>
+                      <a:fillRect/>
+                    </a:stretch>
+                  </pic:blipFill>
+                  <pic:spPr>
+                    <a:xfrm>
+                      <a:off x="0" y="0"/>
+                      <a:ext cx="3768849" cy="483991"/>
+                    </a:xfrm>
+                    <a:prstGeom prst="rect">
+                      <a:avLst/>
+                    </a:prstGeom>
+                  </pic:spPr>
+                </pic:pic>
+              </a:graphicData>
+            </a:graphic>
+          </wp:inline>
+        </w:drawing>
+      </w:r>
+    </w:p>
+    <w:p>
+      <w:pPr>
+        <w:spacing w:after="0" w:line="240" w:lineRule="auto"/>
+        <w:ind w:left="720"/>
+        <w:jc w:val="both"/>
+        <w:rPr>
+          <w:rFonts w:ascii="Arial" w:eastAsia="Times New Roman" w:hAnsi="Arial" w:cs="Arial"/>
+          <w:sz w:val="24"/>
+          <w:szCs w:val="24"/>
+          <w:lang w:val="es-CR"/>
+        </w:rPr>
+      </w:pPr>
+    </w:p>
+    <w:p>
+      <w:pPr>
+        <w:spacing w:after="0" w:line="240" w:lineRule="auto"/>
+        <w:ind w:left="720"/>
+        <w:jc w:val="both"/>
+        <w:rPr>
+          <w:rFonts w:ascii="Arial" w:eastAsia="Times New Roman" w:hAnsi="Arial" w:cs="Arial"/>
+          <w:sz w:val="24"/>
+          <w:szCs w:val="24"/>
+          <w:lang w:val="es-CR"/>
+        </w:rPr>
+      </w:pPr>
+      <w:r>
+        <w:rPr>
+          <w:rFonts w:ascii="Arial" w:eastAsia="Times New Roman" w:hAnsi="Arial" w:cs="Arial"/>
+          <w:sz w:val="24"/>
+          <w:szCs w:val="24"/>
+          <w:lang w:val="es-CR"/>
+        </w:rPr>
+        <w:t>Es bueno definir correctamente los metadatos ya que ayudan a su accesibilidad, es decir a los motores de búsqueda.</w:t>
+      </w:r>
+    </w:p>
+    <w:p>
+      <w:pPr>
+        <w:spacing w:after="0" w:line="240" w:lineRule="auto"/>
+        <w:ind w:left="720"/>
+        <w:jc w:val="both"/>
+        <w:rPr>
+          <w:rFonts w:ascii="Arial" w:eastAsia="Times New Roman" w:hAnsi="Arial" w:cs="Arial"/>
+          <w:sz w:val="24"/>
+          <w:szCs w:val="24"/>
+          <w:lang w:val="es-CR"/>
+        </w:rPr>
+      </w:pPr>
+    </w:p>
+    <w:p>
+      <w:pPr>
+        <w:spacing w:after="0" w:line="240" w:lineRule="auto"/>
+        <w:ind w:left="720"/>
+        <w:jc w:val="both"/>
+        <w:rPr>
+          <w:rFonts w:ascii="Arial" w:eastAsia="Times New Roman" w:hAnsi="Arial" w:cs="Arial"/>
+          <w:sz w:val="24"/>
+          <w:szCs w:val="24"/>
+          <w:lang w:val="es-CR"/>
+        </w:rPr>
+      </w:pPr>
+      <w:r>
+        <w:rPr>
+          <w:rFonts w:ascii="Arial" w:eastAsia="Times New Roman" w:hAnsi="Arial" w:cs="Arial"/>
+          <w:sz w:val="24"/>
+          <w:szCs w:val="24"/>
+          <w:lang w:val="es-CR"/>
+        </w:rPr>
+        <w:t>Entre las etiquetas más utilizadas se encuentran:</w:t>
+      </w:r>
+    </w:p>
+    <w:p>
+      <w:pPr>
+        <w:pStyle w:val="ListParagraph"/>
+        <w:numPr>
+          <w:ilvl w:val="1"/>
+          <w:numId w:val="5"/>
+        </w:numPr>
+        <w:spacing w:after="0" w:line="240" w:lineRule="auto"/>
+        <w:jc w:val="both"/>
+        <w:rPr>
+          <w:rFonts w:ascii="Arial" w:eastAsia="Times New Roman" w:hAnsi="Arial" w:cs="Arial"/>
+          <w:sz w:val="24"/>
+          <w:szCs w:val="24"/>
+          <w:lang w:val="es-CR"/>
+        </w:rPr>
+      </w:pPr>
+      <w:r>
+        <w:rPr>
+          <w:rFonts w:ascii="Arial" w:eastAsia="Times New Roman" w:hAnsi="Arial" w:cs="Arial"/>
+          <w:sz w:val="24"/>
+          <w:szCs w:val="24"/>
+          <w:lang w:val="es-CR"/>
+        </w:rPr>
+        <w:t>Key words o tags: ejemplos: va</w:t>
+      </w:r>
+      <w:r>
+        <w:rPr>
+          <w:rFonts w:ascii="Arial" w:eastAsia="Times New Roman" w:hAnsi="Arial" w:cs="Arial"/>
+          <w:sz w:val="24"/>
+          <w:szCs w:val="24"/>
+          <w:lang w:val="es-CR"/>
+        </w:rPr>
+        <w:t>caciones, playas, mar, leer.</w:t>
+      </w:r>
+    </w:p>
+    <w:p>
+      <w:pPr>
+        <w:pStyle w:val="ListParagraph"/>
+        <w:numPr>
+          <w:ilvl w:val="1"/>
+          <w:numId w:val="5"/>
+        </w:numPr>
+        <w:spacing w:after="0" w:line="240" w:lineRule="auto"/>
+        <w:jc w:val="both"/>
+        <w:rPr>
+          <w:rFonts w:ascii="Arial" w:eastAsia="Times New Roman" w:hAnsi="Arial" w:cs="Arial"/>
+          <w:sz w:val="24"/>
+          <w:szCs w:val="24"/>
+          <w:lang w:val="es-CR"/>
+        </w:rPr>
+      </w:pPr>
+      <w:r>
+        <w:rPr>
+          <w:rFonts w:ascii="Arial" w:eastAsia="Times New Roman" w:hAnsi="Arial" w:cs="Arial"/>
+          <w:sz w:val="24"/>
+          <w:szCs w:val="24"/>
+          <w:lang w:val="es-CR"/>
+        </w:rPr>
+        <w:t>Categoría: paisajes</w:t>
+      </w:r>
+    </w:p>
+    <w:p>
+      <w:pPr>
+        <w:pStyle w:val="ListParagraph"/>
+        <w:numPr>
+          <w:ilvl w:val="1"/>
+          <w:numId w:val="5"/>
+        </w:numPr>
+        <w:spacing w:after="0" w:line="240" w:lineRule="auto"/>
+        <w:jc w:val="both"/>
+        <w:rPr>
+          <w:rFonts w:ascii="Arial" w:eastAsia="Times New Roman" w:hAnsi="Arial" w:cs="Arial"/>
+          <w:sz w:val="24"/>
+          <w:szCs w:val="24"/>
+          <w:lang w:val="es-CR"/>
+        </w:rPr>
+      </w:pPr>
+      <w:r>
+        <w:rPr>
+          <w:rFonts w:ascii="Arial" w:eastAsia="Times New Roman" w:hAnsi="Arial" w:cs="Arial"/>
+          <w:sz w:val="24"/>
+          <w:szCs w:val="24"/>
+          <w:lang w:val="es-CR"/>
+        </w:rPr>
+        <w:t>Descripción: fotografía de una mujer leyendo en la playa durante vacaciones</w:t>
+      </w:r>
+    </w:p>
+    <w:p>
+      <w:pPr>
+        <w:pStyle w:val="ListParagraph"/>
+        <w:numPr>
+          <w:ilvl w:val="1"/>
+          <w:numId w:val="5"/>
+        </w:numPr>
+        <w:spacing w:after="0" w:line="240" w:lineRule="auto"/>
+        <w:jc w:val="both"/>
+        <w:rPr>
+          <w:rFonts w:ascii="Arial" w:eastAsia="Times New Roman" w:hAnsi="Arial" w:cs="Arial"/>
+          <w:sz w:val="24"/>
+          <w:szCs w:val="24"/>
+          <w:lang w:val="es-CR"/>
+        </w:rPr>
+      </w:pPr>
+      <w:r>
+        <w:rPr>
+          <w:rFonts w:ascii="Arial" w:eastAsia="Times New Roman" w:hAnsi="Arial" w:cs="Arial"/>
+          <w:sz w:val="24"/>
+          <w:szCs w:val="24"/>
+          <w:lang w:val="es-CR"/>
+        </w:rPr>
+        <w:t>Autor: Pepito Pérez</w:t>
+      </w:r>
+    </w:p>
+    <w:p>
+      <w:pPr>
+        <w:pStyle w:val="ListParagraph"/>
+        <w:numPr>
+          <w:ilvl w:val="1"/>
+          <w:numId w:val="5"/>
+        </w:numPr>
+        <w:spacing w:after="0" w:line="240" w:lineRule="auto"/>
+        <w:jc w:val="both"/>
+        <w:rPr>
+          <w:rFonts w:ascii="Arial" w:eastAsia="Times New Roman" w:hAnsi="Arial" w:cs="Arial"/>
+          <w:sz w:val="24"/>
+          <w:szCs w:val="24"/>
+          <w:lang w:val="es-CR"/>
+        </w:rPr>
+      </w:pPr>
+      <w:r>
+        <w:rPr>
+          <w:rFonts w:ascii="Arial" w:eastAsia="Times New Roman" w:hAnsi="Arial" w:cs="Arial"/>
+          <w:sz w:val="24"/>
+          <w:szCs w:val="24"/>
+          <w:lang w:val="es-CR"/>
+        </w:rPr>
+        <w:t>Idioma: Esp</w:t>
+      </w:r>
+    </w:p>
+    <w:p>
+      <w:pPr>
+        <w:pStyle w:val="ListParagraph"/>
+        <w:numPr>
+          <w:ilvl w:val="1"/>
+          <w:numId w:val="5"/>
+        </w:numPr>
+        <w:spacing w:after="0" w:line="240" w:lineRule="auto"/>
+        <w:jc w:val="both"/>
+        <w:rPr>
+          <w:rFonts w:ascii="Arial" w:eastAsia="Times New Roman" w:hAnsi="Arial" w:cs="Arial"/>
+          <w:sz w:val="24"/>
+          <w:szCs w:val="24"/>
+          <w:lang w:val="es-CR"/>
+        </w:rPr>
+      </w:pPr>
+      <w:r>
+        <w:rPr>
+          <w:rFonts w:ascii="Arial" w:eastAsia="Times New Roman" w:hAnsi="Arial" w:cs="Arial"/>
+          <w:sz w:val="24"/>
+          <w:szCs w:val="24"/>
+          <w:lang w:val="es-CR"/>
+        </w:rPr>
+        <w:t xml:space="preserve">Rating: </w:t>
+      </w:r>
+      <w:r>
+        <w:rPr>
+          <w:noProof/>
+        </w:rPr>
+        <w:drawing>
+          <wp:inline distT="0" distB="0" distL="0" distR="0" wp14:anchorId="0FC675F2" wp14:editId="280F007A">
+            <wp:extent cx="720725" cy="143250"/>
+            <wp:effectExtent l="0" t="0" r="3175" b="9525"/>
+            <wp:docPr id="10" name="Picture 10"/>
+            <wp:cNvGraphicFramePr>
+              <a:graphicFrameLocks xmlns:a="http://schemas.openxmlformats.org/drawingml/2006/main" noChangeAspect="1"/>
+            </wp:cNvGraphicFramePr>
+            <a:graphic xmlns:a="http://schemas.openxmlformats.org/drawingml/2006/main">
+              <a:graphicData uri="http://schemas.openxmlformats.org/drawingml/2006/picture">
+                <pic:pic xmlns:pic="http://schemas.openxmlformats.org/drawingml/2006/picture">
+                  <pic:nvPicPr>
+                    <pic:cNvPr id="1" name=""/>
+                    <pic:cNvPicPr/>
+                  </pic:nvPicPr>
+                  <pic:blipFill>
+                    <a:blip r:embed="rId17"/>
+                    <a:stretch>
+                      <a:fillRect/>
+                    </a:stretch>
+                  </pic:blipFill>
+                  <pic:spPr>
+                    <a:xfrm>
+                      <a:off x="0" y="0"/>
+                      <a:ext cx="766307" cy="152310"/>
+                    </a:xfrm>
+                    <a:prstGeom prst="rect">
+                      <a:avLst/>
+                    </a:prstGeom>
+                  </pic:spPr>
+                </pic:pic>
+              </a:graphicData>
+            </a:graphic>
+          </wp:inline>
+        </w:drawing>
+      </w:r>
+    </w:p>
+    <w:p>
+      <w:pPr>
+        <w:pStyle w:val="ListParagraph"/>
+        <w:numPr>
+          <w:ilvl w:val="1"/>
+          <w:numId w:val="5"/>
+        </w:numPr>
+        <w:spacing w:after="0" w:line="240" w:lineRule="auto"/>
+        <w:jc w:val="both"/>
+        <w:rPr>
+          <w:rFonts w:ascii="Arial" w:eastAsia="Times New Roman" w:hAnsi="Arial" w:cs="Arial"/>
+          <w:sz w:val="24"/>
+          <w:szCs w:val="24"/>
+          <w:lang w:val="es-CR"/>
+        </w:rPr>
+      </w:pPr>
+      <w:r>
+        <w:rPr>
+          <w:rFonts w:ascii="Arial" w:eastAsia="Times New Roman" w:hAnsi="Arial" w:cs="Arial"/>
+          <w:sz w:val="24"/>
+          <w:szCs w:val="24"/>
+          <w:lang w:val="es-CR"/>
+        </w:rPr>
+        <w:t>Copyright: ©</w:t>
+      </w:r>
+    </w:p>
+    <w:p>
+      <w:pPr>
+        <w:spacing w:after="0" w:line="240" w:lineRule="auto"/>
+        <w:ind w:left="720"/>
+        <w:jc w:val="both"/>
+        <w:rPr>
+          <w:rFonts w:ascii="Arial" w:eastAsia="Times New Roman" w:hAnsi="Arial" w:cs="Arial"/>
+          <w:sz w:val="24"/>
+          <w:szCs w:val="24"/>
+          <w:lang w:val="es-CR"/>
+        </w:rPr>
+      </w:pPr>
+    </w:p>
+    <w:p>
+      <w:pPr>
+        <w:spacing w:after="0" w:line="240" w:lineRule="auto"/>
+        <w:ind w:left="720"/>
+        <w:jc w:val="both"/>
+        <w:rPr>
+          <w:rFonts w:ascii="Arial" w:eastAsia="Times New Roman" w:hAnsi="Arial" w:cs="Arial"/>
+          <w:sz w:val="24"/>
+          <w:szCs w:val="24"/>
+          <w:lang w:val="es-CR"/>
+        </w:rPr>
+      </w:pPr>
+      <w:r>
+        <w:rPr>
+          <w:rFonts w:ascii="Arial" w:eastAsia="Times New Roman" w:hAnsi="Arial" w:cs="Arial"/>
+          <w:sz w:val="24"/>
+          <w:szCs w:val="24"/>
+          <w:lang w:val="es-CR"/>
+        </w:rPr>
+        <w:t>Estas etiquetas se deben colocar en el HTML(&lt;HEAD&gt;&lt;/HEAD&gt;)</w:t>
+      </w:r>
+    </w:p>
+    <w:p>
+      <w:pPr>
+        <w:spacing w:after="0" w:line="240" w:lineRule="auto"/>
+        <w:ind w:left="720"/>
+        <w:jc w:val="both"/>
+        <w:rPr>
+          <w:rFonts w:ascii="Arial" w:eastAsia="Times New Roman" w:hAnsi="Arial" w:cs="Arial"/>
+          <w:sz w:val="24"/>
+          <w:szCs w:val="24"/>
+          <w:lang w:val="es-CR"/>
+        </w:rPr>
+      </w:pPr>
+    </w:p>
+    <w:p>
+      <w:pPr>
+        <w:spacing w:after="0" w:line="240" w:lineRule="auto"/>
+        <w:ind w:left="720"/>
+        <w:jc w:val="both"/>
+        <w:rPr>
+          <w:rFonts w:ascii="Arial" w:eastAsia="Times New Roman" w:hAnsi="Arial" w:cs="Arial"/>
+          <w:sz w:val="24"/>
+          <w:szCs w:val="24"/>
+          <w:lang w:val="es-CR"/>
+        </w:rPr>
+      </w:pPr>
+      <w:r>
+        <w:rPr>
+          <w:rFonts w:ascii="Arial" w:eastAsia="Times New Roman" w:hAnsi="Arial" w:cs="Arial"/>
+          <w:sz w:val="24"/>
+          <w:szCs w:val="24"/>
+          <w:lang w:val="es-CR"/>
+        </w:rPr>
+        <w:t>Es importante hacer distinción entre categoría y etiqueta.</w:t>
+      </w:r>
+    </w:p>
+    <w:p>
+      <w:pPr>
+        <w:spacing w:after="0" w:line="240" w:lineRule="auto"/>
+        <w:ind w:left="720"/>
+        <w:jc w:val="both"/>
+        <w:rPr>
+          <w:rFonts w:ascii="Arial" w:eastAsia="Times New Roman" w:hAnsi="Arial" w:cs="Arial"/>
+          <w:sz w:val="24"/>
+          <w:szCs w:val="24"/>
+          <w:lang w:val="es-CR"/>
+        </w:rPr>
+      </w:pPr>
+      <w:r>
+        <w:rPr>
+          <w:rFonts w:ascii="Arial" w:eastAsia="Times New Roman" w:hAnsi="Arial" w:cs="Arial"/>
+          <w:sz w:val="24"/>
+          <w:szCs w:val="24"/>
+          <w:lang w:val="es-CR"/>
+        </w:rPr>
+        <w:t>Categoría: es el tema principal en el cual se puede clasificar la unidad de contenido.</w:t>
+      </w:r>
+    </w:p>
+    <w:p>
+      <w:pPr>
+        <w:spacing w:after="0" w:line="240" w:lineRule="auto"/>
+        <w:ind w:left="720"/>
+        <w:jc w:val="both"/>
+        <w:rPr>
+          <w:rFonts w:ascii="Arial" w:eastAsia="Times New Roman" w:hAnsi="Arial" w:cs="Arial"/>
+          <w:sz w:val="24"/>
+          <w:szCs w:val="24"/>
+          <w:lang w:val="es-CR"/>
+        </w:rPr>
+      </w:pPr>
+      <w:r>
+        <w:rPr>
+          <w:rFonts w:ascii="Arial" w:eastAsia="Times New Roman" w:hAnsi="Arial" w:cs="Arial"/>
+          <w:sz w:val="24"/>
+          <w:szCs w:val="24"/>
+          <w:lang w:val="es-CR"/>
+        </w:rPr>
+        <w:t>Palabra clave: son palabras que describen aspectos más relevantes de esa unidad de contenido.</w:t>
+      </w:r>
+    </w:p>
+    <w:p>
+      <w:pPr>
+        <w:spacing w:after="0" w:line="240" w:lineRule="auto"/>
+        <w:ind w:left="720"/>
+        <w:jc w:val="both"/>
+        <w:rPr>
+          <w:rFonts w:ascii="Arial" w:eastAsia="Times New Roman" w:hAnsi="Arial" w:cs="Arial"/>
+          <w:sz w:val="24"/>
+          <w:szCs w:val="24"/>
+          <w:lang w:val="es-CR"/>
+        </w:rPr>
+      </w:pPr>
+    </w:p>
+    <w:p>
+      <w:pPr>
+        <w:pStyle w:val="ListParagraph"/>
+        <w:numPr>
+          <w:ilvl w:val="1"/>
+          <w:numId w:val="2"/>
+        </w:numPr>
+        <w:spacing w:after="0" w:line="240" w:lineRule="auto"/>
+        <w:jc w:val="both"/>
+        <w:rPr>
+          <w:rFonts w:ascii="Arial" w:eastAsia="Times New Roman" w:hAnsi="Arial" w:cs="Arial"/>
+          <w:sz w:val="24"/>
+          <w:szCs w:val="24"/>
+          <w:lang w:val="es-CR"/>
+        </w:rPr>
+      </w:pPr>
+      <w:hyperlink r:id="rId18" w:history="1">
+        <w:r>
+          <w:rPr>
+            <w:rFonts w:ascii="Arial" w:eastAsia="Times New Roman" w:hAnsi="Arial" w:cs="Arial"/>
+            <w:sz w:val="24"/>
+            <w:szCs w:val="24"/>
+            <w:lang w:val="es-CR"/>
+          </w:rPr>
+          <w:t>Actividad 1</w:t>
+        </w:r>
+      </w:hyperlink>
+    </w:p>
+    <w:p>
+      <w:pPr>
+        <w:spacing w:after="0" w:line="240" w:lineRule="auto"/>
+        <w:jc w:val="both"/>
+        <w:rPr>
+          <w:rFonts w:ascii="Arial" w:eastAsia="Times New Roman" w:hAnsi="Arial" w:cs="Arial"/>
+          <w:sz w:val="24"/>
+          <w:szCs w:val="24"/>
+          <w:lang w:val="es-CR"/>
+        </w:rPr>
+      </w:pPr>
+    </w:p>
+    <w:p>
+      <w:pPr>
+        <w:spacing w:after="0" w:line="240" w:lineRule="auto"/>
+        <w:ind w:left="720"/>
+        <w:jc w:val="both"/>
+        <w:rPr>
+          <w:rFonts w:ascii="Arial" w:eastAsia="Times New Roman" w:hAnsi="Arial" w:cs="Arial"/>
+          <w:b/>
+          <w:bCs/>
+          <w:sz w:val="24"/>
+          <w:szCs w:val="24"/>
+          <w:lang w:val="es-CR"/>
+        </w:rPr>
+      </w:pPr>
+    </w:p>
+    <w:p>
+      <w:pPr>
+        <w:spacing w:after="0" w:line="240" w:lineRule="auto"/>
+        <w:ind w:left="720"/>
+        <w:jc w:val="both"/>
+        <w:rPr>
+          <w:rFonts w:ascii="Arial" w:eastAsia="Times New Roman" w:hAnsi="Arial" w:cs="Arial"/>
+          <w:b/>
+          <w:bCs/>
+          <w:sz w:val="24"/>
+          <w:szCs w:val="24"/>
+          <w:lang w:val="es-CR"/>
+        </w:rPr>
+      </w:pPr>
+    </w:p>
+    <w:p>
+      <w:pPr>
+        <w:spacing w:after="0" w:line="240" w:lineRule="auto"/>
+        <w:ind w:left="720"/>
+        <w:jc w:val="both"/>
+        <w:rPr>
+          <w:rFonts w:ascii="Arial" w:eastAsia="Times New Roman" w:hAnsi="Arial" w:cs="Arial"/>
+          <w:b/>
+          <w:bCs/>
+          <w:sz w:val="24"/>
+          <w:szCs w:val="24"/>
+          <w:lang w:val="es-CR"/>
+        </w:rPr>
+      </w:pPr>
+      <w:r>
+        <w:rPr>
+          <w:rFonts w:ascii="Arial" w:eastAsia="Times New Roman" w:hAnsi="Arial" w:cs="Arial"/>
+          <w:b/>
+          <w:bCs/>
+          <w:sz w:val="24"/>
+          <w:szCs w:val="24"/>
+          <w:lang w:val="es-CR"/>
+        </w:rPr>
+        <w:lastRenderedPageBreak/>
+        <w:t>Tiempo de pensar</w:t>
+      </w:r>
+    </w:p>
+    <w:p>
+      <w:pPr>
+        <w:spacing w:after="0" w:line="240" w:lineRule="auto"/>
+        <w:ind w:left="720"/>
+        <w:jc w:val="both"/>
+        <w:rPr>
+          <w:rFonts w:ascii="Arial" w:eastAsia="Times New Roman" w:hAnsi="Arial" w:cs="Arial"/>
+          <w:b/>
+          <w:bCs/>
+          <w:sz w:val="24"/>
+          <w:szCs w:val="24"/>
+          <w:lang w:val="es-CR"/>
+        </w:rPr>
+      </w:pPr>
+    </w:p>
+    <w:p>
+      <w:pPr>
+        <w:spacing w:after="0" w:line="240" w:lineRule="auto"/>
+        <w:ind w:left="720"/>
+        <w:jc w:val="both"/>
+        <w:rPr>
+          <w:rFonts w:ascii="Arial" w:eastAsia="Times New Roman" w:hAnsi="Arial" w:cs="Arial"/>
+          <w:sz w:val="24"/>
+          <w:szCs w:val="24"/>
+          <w:lang w:val="es-CR"/>
+        </w:rPr>
+      </w:pPr>
+      <w:r>
+        <w:rPr>
+          <w:rFonts w:ascii="Arial" w:eastAsia="Times New Roman" w:hAnsi="Arial" w:cs="Arial"/>
+          <w:sz w:val="24"/>
+          <w:szCs w:val="24"/>
+          <w:lang w:val="es-CR"/>
+        </w:rPr>
+        <w:t>Los contenidos de los sitios web tienen características cualitativas y cuantitativas, pueden ser descripciones o valores. Estas variables permiten que los contenidos sean encontrados en la web por los motores de búsqueda y le entreguen a los usuarios lo que en realidad están buscando.</w:t>
+      </w:r>
+    </w:p>
+    <w:p>
+      <w:pPr>
+        <w:spacing w:after="0" w:line="240" w:lineRule="auto"/>
+        <w:ind w:left="720"/>
+        <w:jc w:val="both"/>
+        <w:rPr>
+          <w:rFonts w:ascii="Arial" w:eastAsia="Times New Roman" w:hAnsi="Arial" w:cs="Arial"/>
+          <w:sz w:val="24"/>
+          <w:szCs w:val="24"/>
+          <w:lang w:val="es-CR"/>
+        </w:rPr>
+      </w:pPr>
+      <w:r>
+        <w:rPr>
+          <w:rFonts w:ascii="Arial" w:eastAsia="Times New Roman" w:hAnsi="Arial" w:cs="Arial"/>
+          <w:sz w:val="24"/>
+          <w:szCs w:val="24"/>
+          <w:lang w:val="es-CR"/>
+        </w:rPr>
+        <w:br/>
+      </w:r>
+      <w:r>
+        <w:rPr>
+          <w:rFonts w:ascii="Arial" w:eastAsia="Times New Roman" w:hAnsi="Arial" w:cs="Arial"/>
+          <w:b/>
+          <w:bCs/>
+          <w:sz w:val="24"/>
+          <w:szCs w:val="24"/>
+          <w:lang w:val="es-CR"/>
+        </w:rPr>
+        <w:t>Instrucciones:</w:t>
+      </w:r>
+      <w:r>
+        <w:rPr>
+          <w:rFonts w:ascii="Arial" w:eastAsia="Times New Roman" w:hAnsi="Arial" w:cs="Arial"/>
+          <w:sz w:val="24"/>
+          <w:szCs w:val="24"/>
+          <w:lang w:val="es-CR"/>
+        </w:rPr>
+        <w:br/>
+      </w:r>
+      <w:r>
+        <w:rPr>
+          <w:rFonts w:ascii="Arial" w:eastAsia="Times New Roman" w:hAnsi="Arial" w:cs="Arial"/>
+          <w:sz w:val="24"/>
+          <w:szCs w:val="24"/>
+          <w:lang w:val="es-CR"/>
+        </w:rPr>
+        <w:br/>
+        <w:t>A continuación te damos un párrafo incompleto, deberás cambiar los espacios en blanco por la respectiva secuencia lógica de palabras.</w:t>
+      </w:r>
+    </w:p>
+    <w:p>
+      <w:pPr>
+        <w:spacing w:after="0" w:line="240" w:lineRule="auto"/>
+        <w:ind w:left="720"/>
+        <w:jc w:val="both"/>
+        <w:rPr>
+          <w:rFonts w:ascii="Arial" w:eastAsia="Times New Roman" w:hAnsi="Arial" w:cs="Arial"/>
+          <w:sz w:val="24"/>
+          <w:szCs w:val="24"/>
+          <w:lang w:val="es-CR"/>
+        </w:rPr>
+      </w:pPr>
+      <w:r>
+        <w:rPr>
+          <w:rFonts w:ascii="Arial" w:eastAsia="Times New Roman" w:hAnsi="Arial" w:cs="Arial"/>
+          <w:sz w:val="24"/>
+          <w:szCs w:val="24"/>
+          <w:lang w:val="es-CR"/>
+        </w:rPr>
+        <w:br/>
+        <w:t>Los ____</w:t>
+      </w:r>
+      <w:r>
+        <w:rPr>
+          <w:rFonts w:ascii="Arial" w:eastAsia="Times New Roman" w:hAnsi="Arial" w:cs="Arial"/>
+          <w:sz w:val="24"/>
+          <w:szCs w:val="24"/>
+          <w:lang w:val="es-CR"/>
+        </w:rPr>
+        <w:t>Metadatos</w:t>
+      </w:r>
+      <w:r>
+        <w:rPr>
+          <w:rFonts w:ascii="Arial" w:eastAsia="Times New Roman" w:hAnsi="Arial" w:cs="Arial"/>
+          <w:sz w:val="24"/>
+          <w:szCs w:val="24"/>
+          <w:lang w:val="es-CR"/>
+        </w:rPr>
+        <w:t>____ se definen como la ____</w:t>
+      </w:r>
+      <w:r>
+        <w:rPr>
+          <w:rFonts w:ascii="Arial" w:eastAsia="Times New Roman" w:hAnsi="Arial" w:cs="Arial"/>
+          <w:sz w:val="24"/>
+          <w:szCs w:val="24"/>
+          <w:lang w:val="es-CR"/>
+        </w:rPr>
+        <w:t>Descripción</w:t>
+      </w:r>
+      <w:r>
+        <w:rPr>
+          <w:rFonts w:ascii="Arial" w:eastAsia="Times New Roman" w:hAnsi="Arial" w:cs="Arial"/>
+          <w:sz w:val="24"/>
+          <w:szCs w:val="24"/>
+          <w:lang w:val="es-CR"/>
+        </w:rPr>
+        <w:t xml:space="preserve">____ que le da dimensión a los contenidos de un sitio web, esta descripción se compone de dos tipos de metadatos, </w:t>
+      </w:r>
+      <w:r>
+        <w:rPr>
+          <w:rFonts w:ascii="Arial" w:eastAsia="Times New Roman" w:hAnsi="Arial" w:cs="Arial"/>
+          <w:sz w:val="24"/>
+          <w:szCs w:val="24"/>
+          <w:lang w:val="es-CR"/>
+        </w:rPr>
+        <w:t>__</w:t>
+      </w:r>
+      <w:r>
+        <w:rPr>
+          <w:rFonts w:ascii="Arial" w:eastAsia="Times New Roman" w:hAnsi="Arial" w:cs="Arial"/>
+          <w:sz w:val="24"/>
+          <w:szCs w:val="24"/>
+          <w:lang w:val="es-CR"/>
+        </w:rPr>
+        <w:t>_</w:t>
+      </w:r>
+      <w:r>
+        <w:rPr>
+          <w:rFonts w:ascii="Arial" w:eastAsia="Times New Roman" w:hAnsi="Arial" w:cs="Arial"/>
+          <w:sz w:val="24"/>
+          <w:szCs w:val="24"/>
+          <w:lang w:val="es-CR"/>
+        </w:rPr>
+        <w:t>Atributos</w:t>
+      </w:r>
+      <w:r>
+        <w:rPr>
+          <w:rFonts w:ascii="Arial" w:eastAsia="Times New Roman" w:hAnsi="Arial" w:cs="Arial"/>
+          <w:sz w:val="24"/>
+          <w:szCs w:val="24"/>
+          <w:lang w:val="es-CR"/>
+        </w:rPr>
+        <w:t>____ y ___</w:t>
+      </w:r>
+      <w:r>
+        <w:rPr>
+          <w:rFonts w:ascii="Arial" w:eastAsia="Times New Roman" w:hAnsi="Arial" w:cs="Arial"/>
+          <w:sz w:val="24"/>
+          <w:szCs w:val="24"/>
+          <w:lang w:val="es-CR"/>
+        </w:rPr>
+        <w:t>valores</w:t>
+      </w:r>
+      <w:r>
+        <w:rPr>
+          <w:rFonts w:ascii="Arial" w:eastAsia="Times New Roman" w:hAnsi="Arial" w:cs="Arial"/>
+          <w:sz w:val="24"/>
+          <w:szCs w:val="24"/>
+          <w:lang w:val="es-CR"/>
+        </w:rPr>
+        <w:t>____, la función de los primeros es netamente ____</w:t>
+      </w:r>
+      <w:r>
+        <w:rPr>
+          <w:rFonts w:ascii="Arial" w:eastAsia="Times New Roman" w:hAnsi="Arial" w:cs="Arial"/>
+          <w:sz w:val="24"/>
+          <w:szCs w:val="24"/>
+          <w:lang w:val="es-CR"/>
+        </w:rPr>
+        <w:t>Calificativa</w:t>
+      </w:r>
+      <w:r>
+        <w:rPr>
+          <w:rFonts w:ascii="Arial" w:eastAsia="Times New Roman" w:hAnsi="Arial" w:cs="Arial"/>
+          <w:sz w:val="24"/>
+          <w:szCs w:val="24"/>
+          <w:lang w:val="es-CR"/>
+        </w:rPr>
+        <w:t>____ y permite la organización de los contenidos de cara al desarrollador, por eso también reciben el nombre de metadatos ____</w:t>
+      </w:r>
+      <w:r>
+        <w:rPr>
+          <w:rFonts w:ascii="Arial" w:eastAsia="Times New Roman" w:hAnsi="Arial" w:cs="Arial"/>
+          <w:sz w:val="24"/>
+          <w:szCs w:val="24"/>
+          <w:lang w:val="es-CR"/>
+        </w:rPr>
+        <w:t>Administrativos</w:t>
+      </w:r>
+      <w:r>
+        <w:rPr>
+          <w:rFonts w:ascii="Arial" w:eastAsia="Times New Roman" w:hAnsi="Arial" w:cs="Arial"/>
+          <w:sz w:val="24"/>
+          <w:szCs w:val="24"/>
+          <w:lang w:val="es-CR"/>
+        </w:rPr>
+        <w:t>____ o de gestión.</w:t>
+      </w:r>
+    </w:p>
+    <w:p>
+      <w:pPr>
+        <w:spacing w:after="0" w:line="240" w:lineRule="auto"/>
+        <w:ind w:left="720"/>
+        <w:jc w:val="both"/>
+        <w:rPr>
+          <w:rFonts w:ascii="Arial" w:eastAsia="Times New Roman" w:hAnsi="Arial" w:cs="Arial"/>
+          <w:sz w:val="24"/>
+          <w:szCs w:val="24"/>
+          <w:lang w:val="es-CR"/>
+        </w:rPr>
+      </w:pPr>
+      <w:r>
+        <w:rPr>
+          <w:rFonts w:ascii="Arial" w:eastAsia="Times New Roman" w:hAnsi="Arial" w:cs="Arial"/>
+          <w:sz w:val="24"/>
+          <w:szCs w:val="24"/>
+          <w:lang w:val="es-CR"/>
+        </w:rPr>
+        <w:t xml:space="preserve">El segundo grupo de </w:t>
+      </w:r>
+      <w:r>
+        <w:rPr>
+          <w:rFonts w:ascii="Arial" w:eastAsia="Times New Roman" w:hAnsi="Arial" w:cs="Arial"/>
+          <w:sz w:val="24"/>
+          <w:szCs w:val="24"/>
+          <w:lang w:val="es-CR"/>
+        </w:rPr>
+        <w:t>metadatos</w:t>
+      </w:r>
+      <w:r>
+        <w:rPr>
+          <w:rFonts w:ascii="Arial" w:eastAsia="Times New Roman" w:hAnsi="Arial" w:cs="Arial"/>
+          <w:sz w:val="24"/>
+          <w:szCs w:val="24"/>
+          <w:lang w:val="es-CR"/>
+        </w:rPr>
+        <w:t xml:space="preserve"> representa la dimensión ____</w:t>
+      </w:r>
+      <w:r>
+        <w:rPr>
+          <w:rFonts w:ascii="Arial" w:eastAsia="Times New Roman" w:hAnsi="Arial" w:cs="Arial"/>
+          <w:sz w:val="24"/>
+          <w:szCs w:val="24"/>
+          <w:lang w:val="es-CR"/>
+        </w:rPr>
+        <w:t>Tecnica</w:t>
+      </w:r>
+      <w:r>
+        <w:rPr>
+          <w:rFonts w:ascii="Arial" w:eastAsia="Times New Roman" w:hAnsi="Arial" w:cs="Arial"/>
+          <w:sz w:val="24"/>
+          <w:szCs w:val="24"/>
+          <w:lang w:val="es-CR"/>
+        </w:rPr>
+        <w:t>____ y ____</w:t>
+      </w:r>
+      <w:r>
+        <w:rPr>
+          <w:rFonts w:ascii="Arial" w:eastAsia="Times New Roman" w:hAnsi="Arial" w:cs="Arial"/>
+          <w:sz w:val="24"/>
+          <w:szCs w:val="24"/>
+          <w:lang w:val="es-CR"/>
+        </w:rPr>
+        <w:t>Medible</w:t>
+      </w:r>
+      <w:r>
+        <w:rPr>
+          <w:rFonts w:ascii="Arial" w:eastAsia="Times New Roman" w:hAnsi="Arial" w:cs="Arial"/>
+          <w:sz w:val="24"/>
+          <w:szCs w:val="24"/>
+          <w:lang w:val="es-CR"/>
+        </w:rPr>
+        <w:t>____ de los contenidos. Expresa en ____</w:t>
+      </w:r>
+      <w:r>
+        <w:rPr>
+          <w:rFonts w:ascii="Arial" w:eastAsia="Times New Roman" w:hAnsi="Arial" w:cs="Arial"/>
+          <w:sz w:val="24"/>
+          <w:szCs w:val="24"/>
+          <w:lang w:val="es-CR"/>
+        </w:rPr>
+        <w:t>Valores</w:t>
+      </w:r>
+      <w:r>
+        <w:rPr>
+          <w:rFonts w:ascii="Arial" w:eastAsia="Times New Roman" w:hAnsi="Arial" w:cs="Arial"/>
+          <w:sz w:val="24"/>
+          <w:szCs w:val="24"/>
+          <w:lang w:val="es-CR"/>
+        </w:rPr>
+        <w:t xml:space="preserve">____ a los metadatos descriptivos. Este tipo de metadatos es el que utilizan los ________ para interpretar el contenido y relacionarlo con los resultados sugeridos, y se conocen como metadatos _______ </w:t>
+      </w:r>
+    </w:p>
+    <w:p>
+      <w:pPr>
+        <w:spacing w:after="0" w:line="240" w:lineRule="auto"/>
+        <w:ind w:left="720"/>
+        <w:jc w:val="both"/>
+        <w:rPr>
+          <w:rFonts w:ascii="Arial" w:eastAsia="Times New Roman" w:hAnsi="Arial" w:cs="Arial"/>
+          <w:sz w:val="24"/>
+          <w:szCs w:val="24"/>
+          <w:lang w:val="es-CR"/>
+        </w:rPr>
+      </w:pPr>
+      <w:r>
+        <w:rPr>
+          <w:rFonts w:ascii="Arial" w:eastAsia="Times New Roman" w:hAnsi="Arial" w:cs="Arial"/>
+          <w:sz w:val="24"/>
+          <w:szCs w:val="24"/>
+          <w:lang w:val="es-CR"/>
+        </w:rPr>
+        <w:t>Cada metadato ________ corresponde a un metadato administrativo, un ejemplo de esta relación en el mismo orden es el siguiente:</w:t>
+      </w:r>
+    </w:p>
+    <w:p>
+      <w:pPr>
+        <w:spacing w:after="0" w:line="240" w:lineRule="auto"/>
+        <w:ind w:left="720"/>
+        <w:jc w:val="both"/>
+        <w:rPr>
+          <w:rFonts w:ascii="Arial" w:eastAsia="Times New Roman" w:hAnsi="Arial" w:cs="Arial"/>
+          <w:sz w:val="24"/>
+          <w:szCs w:val="24"/>
+          <w:lang w:val="es-CR"/>
+        </w:rPr>
+      </w:pPr>
+      <w:r>
+        <w:rPr>
+          <w:rFonts w:ascii="Arial" w:eastAsia="Times New Roman" w:hAnsi="Arial" w:cs="Arial"/>
+          <w:sz w:val="24"/>
+          <w:szCs w:val="24"/>
+          <w:lang w:val="es-CR"/>
+        </w:rPr>
+        <w:br/>
+        <w:t>Cuentos cortos - ________</w:t>
+      </w:r>
+    </w:p>
+    <w:p>
+      <w:pPr>
+        <w:spacing w:after="0" w:line="240" w:lineRule="auto"/>
+        <w:ind w:left="720"/>
+        <w:jc w:val="both"/>
+        <w:rPr>
+          <w:rFonts w:ascii="Arial" w:eastAsia="Times New Roman" w:hAnsi="Arial" w:cs="Arial"/>
+          <w:sz w:val="24"/>
+          <w:szCs w:val="24"/>
+          <w:lang w:val="es-CR"/>
+        </w:rPr>
+      </w:pPr>
+      <w:r>
+        <w:rPr>
+          <w:rFonts w:ascii="Arial" w:eastAsia="Times New Roman" w:hAnsi="Arial" w:cs="Arial"/>
+          <w:sz w:val="24"/>
+          <w:szCs w:val="24"/>
+          <w:lang w:val="es-CR"/>
+        </w:rPr>
+        <w:t xml:space="preserve">Hermanos Grimm - ________ </w:t>
+      </w:r>
+    </w:p>
+    <w:p>
+      <w:pPr>
+        <w:spacing w:after="0" w:line="240" w:lineRule="auto"/>
+        <w:ind w:left="720"/>
+        <w:jc w:val="both"/>
+        <w:rPr>
+          <w:rFonts w:ascii="Arial" w:eastAsia="Times New Roman" w:hAnsi="Arial" w:cs="Arial"/>
+          <w:sz w:val="24"/>
+          <w:szCs w:val="24"/>
+          <w:lang w:val="es-CR"/>
+        </w:rPr>
+      </w:pPr>
+      <w:r>
+        <w:rPr>
+          <w:rFonts w:ascii="Arial" w:eastAsia="Times New Roman" w:hAnsi="Arial" w:cs="Arial"/>
+          <w:sz w:val="24"/>
+          <w:szCs w:val="24"/>
+          <w:lang w:val="es-CR"/>
+        </w:rPr>
+        <w:t>Clásico de literatura infantil - ___</w:t>
+      </w:r>
+      <w:r>
+        <w:rPr>
+          <w:rFonts w:ascii="Arial" w:eastAsia="Times New Roman" w:hAnsi="Arial" w:cs="Arial"/>
+          <w:sz w:val="24"/>
+          <w:szCs w:val="24"/>
+          <w:lang w:val="es-CR"/>
+        </w:rPr>
+        <w:t>_</w:t>
+      </w:r>
+      <w:r>
+        <w:rPr>
+          <w:rFonts w:ascii="Arial" w:eastAsia="Times New Roman" w:hAnsi="Arial" w:cs="Arial"/>
+          <w:sz w:val="24"/>
+          <w:szCs w:val="24"/>
+          <w:lang w:val="es-CR"/>
+        </w:rPr>
+        <w:t>___</w:t>
+      </w:r>
+    </w:p>
+    <w:p>
+      <w:pPr>
+        <w:spacing w:after="0" w:line="240" w:lineRule="auto"/>
+        <w:ind w:left="720"/>
+        <w:jc w:val="both"/>
+        <w:rPr>
+          <w:rFonts w:ascii="Arial" w:eastAsia="Times New Roman" w:hAnsi="Arial" w:cs="Arial"/>
+          <w:sz w:val="24"/>
+          <w:szCs w:val="24"/>
+          <w:lang w:val="es-CR"/>
+        </w:rPr>
+      </w:pPr>
+      <w:r>
+        <w:rPr>
+          <w:rFonts w:ascii="Arial" w:eastAsia="Times New Roman" w:hAnsi="Arial" w:cs="Arial"/>
+          <w:sz w:val="24"/>
+          <w:szCs w:val="24"/>
+          <w:lang w:val="es-CR"/>
+        </w:rPr>
+        <w:t>10 kb - _______</w:t>
+      </w:r>
+    </w:p>
+    <w:p>
+      <w:pPr>
+        <w:spacing w:after="0" w:line="240" w:lineRule="auto"/>
+        <w:ind w:left="720"/>
+        <w:jc w:val="both"/>
+        <w:rPr>
+          <w:rFonts w:ascii="Arial" w:eastAsia="Times New Roman" w:hAnsi="Arial" w:cs="Arial"/>
+          <w:sz w:val="24"/>
+          <w:szCs w:val="24"/>
+          <w:lang w:val="es-CR"/>
+        </w:rPr>
+      </w:pPr>
+      <w:r>
+        <w:rPr>
+          <w:rFonts w:ascii="Arial" w:eastAsia="Times New Roman" w:hAnsi="Arial" w:cs="Arial"/>
+          <w:sz w:val="24"/>
+          <w:szCs w:val="24"/>
+          <w:lang w:val="es-CR"/>
+        </w:rPr>
+        <w:t>.docx - ________</w:t>
+      </w:r>
+    </w:p>
+    <w:p>
+      <w:pPr>
+        <w:spacing w:after="0" w:line="240" w:lineRule="auto"/>
+        <w:ind w:left="720"/>
+        <w:jc w:val="both"/>
+        <w:rPr>
+          <w:rFonts w:ascii="Arial" w:eastAsia="Times New Roman" w:hAnsi="Arial" w:cs="Arial"/>
+          <w:sz w:val="24"/>
+          <w:szCs w:val="24"/>
+          <w:lang w:val="es-CR"/>
+        </w:rPr>
+      </w:pPr>
+    </w:p>
+    <w:p>
+      <w:pPr>
+        <w:spacing w:after="0" w:line="240" w:lineRule="auto"/>
+        <w:ind w:left="720"/>
+        <w:jc w:val="both"/>
+        <w:rPr>
+          <w:rFonts w:ascii="Arial" w:eastAsia="Times New Roman" w:hAnsi="Arial" w:cs="Arial"/>
+          <w:sz w:val="24"/>
+          <w:szCs w:val="24"/>
+          <w:lang w:val="es-CR"/>
+        </w:rPr>
+      </w:pPr>
+      <w:r>
+        <w:rPr>
+          <w:noProof/>
+        </w:rPr>
+        <w:drawing>
+          <wp:inline distT="0" distB="0" distL="0" distR="0" wp14:anchorId="7CE17AE8" wp14:editId="06667457">
+            <wp:extent cx="5943600" cy="1693545"/>
+            <wp:effectExtent l="0" t="0" r="0" b="1905"/>
+            <wp:docPr id="11" name="Picture 11"/>
+            <wp:cNvGraphicFramePr>
+              <a:graphicFrameLocks xmlns:a="http://schemas.openxmlformats.org/drawingml/2006/main" noChangeAspect="1"/>
+            </wp:cNvGraphicFramePr>
+            <a:graphic xmlns:a="http://schemas.openxmlformats.org/drawingml/2006/main">
+              <a:graphicData uri="http://schemas.openxmlformats.org/drawingml/2006/picture">
+                <pic:pic xmlns:pic="http://schemas.openxmlformats.org/drawingml/2006/picture">
+                  <pic:nvPicPr>
+                    <pic:cNvPr id="1" name=""/>
+                    <pic:cNvPicPr/>
+                  </pic:nvPicPr>
+                  <pic:blipFill>
+                    <a:blip r:embed="rId19"/>
+                    <a:stretch>
+                      <a:fillRect/>
+                    </a:stretch>
+                  </pic:blipFill>
+                  <pic:spPr>
+                    <a:xfrm>
+                      <a:off x="0" y="0"/>
+                      <a:ext cx="5943600" cy="1693545"/>
+                    </a:xfrm>
+                    <a:prstGeom prst="rect">
+                      <a:avLst/>
+                    </a:prstGeom>
+                  </pic:spPr>
+                </pic:pic>
+              </a:graphicData>
+            </a:graphic>
+          </wp:inline>
+        </w:drawing>
+      </w:r>
+    </w:p>
+    <w:p>
+      <w:pPr>
+        <w:spacing w:after="0" w:line="240" w:lineRule="auto"/>
+        <w:ind w:left="720"/>
+        <w:jc w:val="both"/>
+        <w:rPr>
+          <w:rFonts w:ascii="Arial" w:eastAsia="Times New Roman" w:hAnsi="Arial" w:cs="Arial"/>
+          <w:sz w:val="24"/>
+          <w:szCs w:val="24"/>
+          <w:lang w:val="es-CR"/>
+        </w:rPr>
+      </w:pPr>
+    </w:p>
+    <w:p>
+      <w:pPr>
+        <w:spacing w:after="0" w:line="240" w:lineRule="auto"/>
+        <w:jc w:val="both"/>
+        <w:rPr>
+          <w:rFonts w:ascii="Arial" w:eastAsia="Times New Roman" w:hAnsi="Arial" w:cs="Arial"/>
+          <w:sz w:val="24"/>
+          <w:szCs w:val="24"/>
+          <w:lang w:val="es-CR"/>
+        </w:rPr>
+      </w:pPr>
+    </w:p>
+    <w:p>
+      <w:pPr>
+        <w:pStyle w:val="ListParagraph"/>
+        <w:numPr>
+          <w:ilvl w:val="1"/>
+          <w:numId w:val="2"/>
+        </w:numPr>
+        <w:spacing w:after="0" w:line="240" w:lineRule="auto"/>
+        <w:jc w:val="both"/>
+        <w:rPr>
+          <w:rFonts w:ascii="Arial" w:eastAsia="Times New Roman" w:hAnsi="Arial" w:cs="Arial"/>
+          <w:sz w:val="24"/>
+          <w:szCs w:val="24"/>
+          <w:lang w:val="es-CR"/>
+        </w:rPr>
+      </w:pPr>
+      <w:r>
+        <w:rPr>
+          <w:rFonts w:ascii="Arial" w:eastAsia="Times New Roman" w:hAnsi="Arial" w:cs="Arial"/>
+          <w:sz w:val="24"/>
+          <w:szCs w:val="24"/>
+          <w:lang w:val="es-CR"/>
+        </w:rPr>
+        <w:t>Lectura 1: ¿Qué tener en cuenta para definir la estructura del sitio web?</w:t>
+      </w:r>
+    </w:p>
+    <w:p>
+      <w:pPr>
+        <w:pStyle w:val="ListParagraph"/>
+        <w:numPr>
+          <w:ilvl w:val="1"/>
+          <w:numId w:val="2"/>
+        </w:numPr>
+        <w:spacing w:after="0" w:line="240" w:lineRule="auto"/>
+        <w:jc w:val="both"/>
+        <w:rPr>
+          <w:rFonts w:ascii="Arial" w:eastAsia="Times New Roman" w:hAnsi="Arial" w:cs="Arial"/>
+          <w:sz w:val="24"/>
+          <w:szCs w:val="24"/>
+          <w:lang w:val="es-CR"/>
+        </w:rPr>
+      </w:pPr>
+      <w:r>
+        <w:rPr>
+          <w:rFonts w:ascii="Arial" w:eastAsia="Times New Roman" w:hAnsi="Arial" w:cs="Arial"/>
+          <w:sz w:val="24"/>
+          <w:szCs w:val="24"/>
+          <w:lang w:val="es-CR"/>
+        </w:rPr>
+        <w:t>Actividad 2</w:t>
+      </w:r>
+    </w:p>
+    <w:p>
+      <w:pPr>
+        <w:pStyle w:val="ListParagraph"/>
+        <w:numPr>
+          <w:ilvl w:val="1"/>
+          <w:numId w:val="2"/>
+        </w:numPr>
+        <w:spacing w:after="0" w:line="240" w:lineRule="auto"/>
+        <w:jc w:val="both"/>
+        <w:rPr>
+          <w:rFonts w:ascii="Arial" w:eastAsia="Times New Roman" w:hAnsi="Arial" w:cs="Arial"/>
+          <w:sz w:val="24"/>
+          <w:szCs w:val="24"/>
+          <w:lang w:val="es-CR"/>
+        </w:rPr>
+      </w:pPr>
+      <w:r>
+        <w:rPr>
+          <w:rFonts w:ascii="Arial" w:eastAsia="Times New Roman" w:hAnsi="Arial" w:cs="Arial"/>
+          <w:sz w:val="24"/>
+          <w:szCs w:val="24"/>
+          <w:lang w:val="es-CR"/>
+        </w:rPr>
+        <w:t>Lectura 2: Cómo se relaciona la taxonomía con el SEO</w:t>
+      </w:r>
+    </w:p>
+    <w:p>
+      <w:pPr>
+        <w:pStyle w:val="ListParagraph"/>
+        <w:numPr>
+          <w:ilvl w:val="1"/>
+          <w:numId w:val="2"/>
+        </w:numPr>
+        <w:spacing w:after="0" w:line="240" w:lineRule="auto"/>
+        <w:jc w:val="both"/>
+        <w:rPr>
+          <w:rFonts w:ascii="Arial" w:eastAsia="Times New Roman" w:hAnsi="Arial" w:cs="Arial"/>
+          <w:sz w:val="24"/>
+          <w:szCs w:val="24"/>
+          <w:lang w:val="es-CR"/>
+        </w:rPr>
+      </w:pPr>
+      <w:r>
+        <w:rPr>
+          <w:rFonts w:ascii="Arial" w:eastAsia="Times New Roman" w:hAnsi="Arial" w:cs="Arial"/>
+          <w:sz w:val="24"/>
+          <w:szCs w:val="24"/>
+          <w:lang w:val="es-CR"/>
+        </w:rPr>
+        <w:lastRenderedPageBreak/>
+        <w:t>Actividad 3</w:t>
+      </w:r>
+    </w:p>
+    <w:p>
+      <w:pPr>
+        <w:pStyle w:val="ListParagraph"/>
+        <w:numPr>
+          <w:ilvl w:val="1"/>
+          <w:numId w:val="2"/>
+        </w:numPr>
+        <w:spacing w:after="0" w:line="240" w:lineRule="auto"/>
+        <w:jc w:val="both"/>
+        <w:rPr>
+          <w:rFonts w:ascii="Arial" w:eastAsia="Times New Roman" w:hAnsi="Arial" w:cs="Arial"/>
+          <w:sz w:val="24"/>
+          <w:szCs w:val="24"/>
+          <w:lang w:val="es-CR"/>
+        </w:rPr>
+      </w:pPr>
+      <w:r>
+        <w:rPr>
+          <w:rFonts w:ascii="Arial" w:eastAsia="Times New Roman" w:hAnsi="Arial" w:cs="Arial"/>
+          <w:sz w:val="24"/>
+          <w:szCs w:val="24"/>
+          <w:lang w:val="es-CR"/>
+        </w:rPr>
+        <w:t>Ejercicio</w:t>
+      </w:r>
+    </w:p>
+    <w:p>
+      <w:pPr>
+        <w:spacing w:after="0" w:line="240" w:lineRule="auto"/>
+        <w:jc w:val="both"/>
+        <w:rPr>
+          <w:rFonts w:ascii="Arial" w:eastAsia="Times New Roman" w:hAnsi="Arial" w:cs="Arial"/>
+          <w:sz w:val="24"/>
+          <w:szCs w:val="24"/>
+          <w:lang w:val="es-CR"/>
+        </w:rPr>
+      </w:pPr>
+    </w:p>
+    <w:p>
+      <w:pPr>
+        <w:spacing w:after="0" w:line="240" w:lineRule="auto"/>
+        <w:ind w:left="720"/>
+        <w:jc w:val="both"/>
+        <w:rPr>
+          <w:rFonts w:ascii="Arial" w:eastAsia="Times New Roman" w:hAnsi="Arial" w:cs="Arial"/>
+          <w:sz w:val="24"/>
+          <w:szCs w:val="24"/>
+          <w:lang w:val="es-CR"/>
+        </w:rPr>
+      </w:pPr>
+      <w:r>
+        <w:rPr>
+          <w:rFonts w:ascii="Arial" w:eastAsia="Times New Roman" w:hAnsi="Arial" w:cs="Arial"/>
+          <w:sz w:val="24"/>
+          <w:szCs w:val="24"/>
+          <w:lang w:val="es-CR"/>
+        </w:rPr>
         <w:t>4. Lección 3: ¿Qué es un árbol de contenido?</w:t>
       </w:r>
     </w:p>
@@ -4796,18 +6067,8 @@
           <w:sz w:val="24"/>
           <w:szCs w:val="24"/>
         </w:rPr>
-        <w:t xml:space="preserve">5. UNIDAD 2: </w:t>
-      </w:r>
-      <w:proofErr w:type="spellStart"/>
-      <w:r>
-        <w:rPr>
-          <w:rFonts w:ascii="Arial" w:eastAsia="Times New Roman" w:hAnsi="Arial" w:cs="Arial"/>
-          <w:sz w:val="24"/>
-          <w:szCs w:val="24"/>
-        </w:rPr>
-        <w:t>Prueba</w:t>
-      </w:r>
-      <w:proofErr w:type="spellEnd"/>
+        <w:t>5. UNIDAD 2: Prueba</w:t>
+      </w:r>
     </w:p>
     <w:p>
       <w:pPr>
@@ -6125,7 +7386,7 @@
         <w:rFonts w:ascii="Arial" w:eastAsia="Times New Roman" w:hAnsi="Arial" w:cs="Arial" w:hint="default"/>
       </w:rPr>
     </w:lvl>
-    <w:lvl w:ilvl="1" w:tplc="04090003" w:tentative="1">
+    <w:lvl w:ilvl="1" w:tplc="04090003">
       <w:start w:val="1"/>
       <w:numFmt w:val="bullet"/>
       <w:lvlText w:val="o"/>

</xml_diff>